<commit_message>
minor changes to testing plan document
</commit_message>
<xml_diff>
--- a/projectDocumentation/Testing Plan and Implementation.docx
+++ b/projectDocumentation/Testing Plan and Implementation.docx
@@ -5,24 +5,35 @@
     <w:p>
       <w:pPr>
         <w:jc w:val="center"/>
+        <w:rPr>
+          <w:b/>
+          <w:sz w:val="32"/>
+          <w:szCs w:val="32"/>
+        </w:rPr>
       </w:pPr>
       <w:bookmarkStart w:id="0" w:name="_Toc448593192"/>
       <w:r>
+        <w:rPr>
+          <w:b/>
+          <w:sz w:val="32"/>
+          <w:szCs w:val="32"/>
+        </w:rPr>
         <w:t>Testing Plan and Implementation</w:t>
       </w:r>
+    </w:p>
+    <w:p>
+      <w:pPr>
+        <w:pStyle w:val="Heading1"/>
+      </w:pPr>
+      <w:r>
+        <w:t>Test Cases</w:t>
+      </w:r>
+      <w:bookmarkEnd w:id="0"/>
+    </w:p>
+    <w:p>
       <w:bookmarkStart w:id="1" w:name="_GoBack"/>
       <w:bookmarkEnd w:id="1"/>
     </w:p>
-    <w:p>
-      <w:pPr>
-        <w:pStyle w:val="Heading1"/>
-      </w:pPr>
-      <w:r>
-        <w:t>Test Cases</w:t>
-      </w:r>
-      <w:bookmarkEnd w:id="0"/>
-    </w:p>
-    <w:p/>
     <w:p/>
     <w:tbl>
       <w:tblPr>
@@ -1938,23 +1949,13 @@
                 <w:szCs w:val="22"/>
               </w:rPr>
             </w:pPr>
-            <w:proofErr w:type="spellStart"/>
             <w:r>
               <w:rPr>
                 <w:rFonts w:eastAsia="Calibri"/>
                 <w:sz w:val="22"/>
                 <w:szCs w:val="22"/>
               </w:rPr>
-              <w:t>Firstname</w:t>
-            </w:r>
-            <w:proofErr w:type="spellEnd"/>
-            <w:r>
-              <w:rPr>
-                <w:rFonts w:eastAsia="Calibri"/>
-                <w:sz w:val="22"/>
-                <w:szCs w:val="22"/>
-              </w:rPr>
-              <w:t xml:space="preserve"> </w:t>
+              <w:t xml:space="preserve">Firstname </w:t>
             </w:r>
           </w:p>
         </w:tc>
@@ -1997,23 +1998,13 @@
                 <w:szCs w:val="22"/>
               </w:rPr>
             </w:pPr>
-            <w:proofErr w:type="spellStart"/>
             <w:r>
               <w:rPr>
                 <w:rFonts w:eastAsia="Calibri"/>
                 <w:sz w:val="22"/>
                 <w:szCs w:val="22"/>
               </w:rPr>
-              <w:t>Lastname</w:t>
-            </w:r>
-            <w:proofErr w:type="spellEnd"/>
-            <w:r>
-              <w:rPr>
-                <w:rFonts w:eastAsia="Calibri"/>
-                <w:sz w:val="22"/>
-                <w:szCs w:val="22"/>
-              </w:rPr>
-              <w:t xml:space="preserve"> </w:t>
+              <w:t xml:space="preserve">Lastname </w:t>
             </w:r>
           </w:p>
         </w:tc>
@@ -2445,41 +2436,13 @@
                 <w:szCs w:val="22"/>
               </w:rPr>
             </w:pPr>
-            <w:proofErr w:type="spellStart"/>
             <w:r>
               <w:rPr>
                 <w:rFonts w:eastAsia="Calibri"/>
                 <w:sz w:val="22"/>
                 <w:szCs w:val="22"/>
               </w:rPr>
-              <w:t>Firstname</w:t>
-            </w:r>
-            <w:proofErr w:type="spellEnd"/>
-            <w:r>
-              <w:rPr>
-                <w:rFonts w:eastAsia="Calibri"/>
-                <w:sz w:val="22"/>
-                <w:szCs w:val="22"/>
-              </w:rPr>
-              <w:t xml:space="preserve">, </w:t>
-            </w:r>
-            <w:proofErr w:type="spellStart"/>
-            <w:r>
-              <w:rPr>
-                <w:rFonts w:eastAsia="Calibri"/>
-                <w:sz w:val="22"/>
-                <w:szCs w:val="22"/>
-              </w:rPr>
-              <w:t>lastname</w:t>
-            </w:r>
-            <w:proofErr w:type="spellEnd"/>
-            <w:r>
-              <w:rPr>
-                <w:rFonts w:eastAsia="Calibri"/>
-                <w:sz w:val="22"/>
-                <w:szCs w:val="22"/>
-              </w:rPr>
-              <w:t xml:space="preserve">, username, password </w:t>
+              <w:t xml:space="preserve">Firstname, lastname, username, password </w:t>
             </w:r>
           </w:p>
         </w:tc>
@@ -6096,54 +6059,22 @@
     </w:p>
     <w:p>
       <w:r>
-        <w:t>#include “</w:t>
-      </w:r>
-      <w:proofErr w:type="spellStart"/>
-      <w:r>
-        <w:t>gameoption.h</w:t>
-      </w:r>
-      <w:proofErr w:type="spellEnd"/>
-      <w:r>
-        <w:t>”</w:t>
-      </w:r>
-    </w:p>
-    <w:p>
-      <w:r>
-        <w:t>#include “</w:t>
-      </w:r>
-      <w:proofErr w:type="spellStart"/>
-      <w:r>
-        <w:t>ui_gameoption.h</w:t>
-      </w:r>
-      <w:proofErr w:type="spellEnd"/>
-      <w:r>
-        <w:t>”</w:t>
-      </w:r>
-    </w:p>
-    <w:p>
-      <w:r>
-        <w:t>#include “</w:t>
-      </w:r>
-      <w:proofErr w:type="spellStart"/>
-      <w:r>
-        <w:t>gameboard.h</w:t>
-      </w:r>
-      <w:proofErr w:type="spellEnd"/>
-      <w:r>
-        <w:t>”</w:t>
-      </w:r>
-    </w:p>
-    <w:p>
-      <w:r>
-        <w:t xml:space="preserve">#include “difficulty </w:t>
-      </w:r>
-      <w:proofErr w:type="spellStart"/>
-      <w:r>
-        <w:t>llevel.h</w:t>
-      </w:r>
-      <w:proofErr w:type="spellEnd"/>
-      <w:r>
-        <w:t>”</w:t>
+        <w:t>#include “gameoption.h”</w:t>
+      </w:r>
+    </w:p>
+    <w:p>
+      <w:r>
+        <w:t>#include “ui_gameoption.h”</w:t>
+      </w:r>
+    </w:p>
+    <w:p>
+      <w:r>
+        <w:t>#include “gameboard.h”</w:t>
+      </w:r>
+    </w:p>
+    <w:p>
+      <w:r>
+        <w:t>#include “difficulty llevel.h”</w:t>
       </w:r>
     </w:p>
     <w:p>
@@ -6152,92 +6083,30 @@
       </w:r>
     </w:p>
     <w:p>
-      <w:proofErr w:type="spellStart"/>
-      <w:proofErr w:type="gramStart"/>
-      <w:r>
-        <w:t>gameOption</w:t>
-      </w:r>
-      <w:proofErr w:type="spellEnd"/>
-      <w:r>
-        <w:t>::</w:t>
-      </w:r>
-      <w:proofErr w:type="spellStart"/>
-      <w:proofErr w:type="gramEnd"/>
-      <w:r>
-        <w:t>gameOption</w:t>
-      </w:r>
-      <w:proofErr w:type="spellEnd"/>
-      <w:r>
-        <w:t>(</w:t>
-      </w:r>
-      <w:proofErr w:type="spellStart"/>
-      <w:r>
-        <w:t>QWidget</w:t>
-      </w:r>
-      <w:proofErr w:type="spellEnd"/>
-      <w:r>
-        <w:t xml:space="preserve"> *parent) :</w:t>
+      <w:r>
+        <w:t>gameOption::gameOption(QWidget *parent) :</w:t>
       </w:r>
     </w:p>
     <w:p>
       <w:r>
         <w:tab/>
-        <w:t xml:space="preserve">Create a </w:t>
-      </w:r>
-      <w:proofErr w:type="spellStart"/>
-      <w:r>
-        <w:t>gameOption</w:t>
-      </w:r>
-      <w:proofErr w:type="spellEnd"/>
-      <w:r>
-        <w:t xml:space="preserve"> user interface object </w:t>
+        <w:t xml:space="preserve">Create a gameOption user interface object </w:t>
       </w:r>
     </w:p>
     <w:p>
       <w:r>
         <w:tab/>
-        <w:t xml:space="preserve">Create instances of widgets described in </w:t>
-      </w:r>
-      <w:proofErr w:type="spellStart"/>
-      <w:r>
-        <w:t>Ui</w:t>
-      </w:r>
-      <w:proofErr w:type="spellEnd"/>
-      <w:r>
-        <w:t xml:space="preserve"> file</w:t>
-      </w:r>
-    </w:p>
-    <w:p>
-      <w:r>
-        <w:t>//</w:t>
-      </w:r>
-      <w:proofErr w:type="spellStart"/>
-      <w:r>
-        <w:t>Deconstructor</w:t>
-      </w:r>
-      <w:proofErr w:type="spellEnd"/>
-    </w:p>
-    <w:p>
-      <w:proofErr w:type="spellStart"/>
-      <w:proofErr w:type="gramStart"/>
-      <w:r>
-        <w:t>gameOption</w:t>
-      </w:r>
-      <w:proofErr w:type="spellEnd"/>
-      <w:r>
-        <w:t>::</w:t>
-      </w:r>
-      <w:proofErr w:type="gramEnd"/>
-      <w:r>
-        <w:t>~</w:t>
-      </w:r>
-      <w:proofErr w:type="spellStart"/>
-      <w:r>
-        <w:t>gameOption</w:t>
-      </w:r>
-      <w:proofErr w:type="spellEnd"/>
-      <w:r>
-        <w:t>()</w:t>
+        <w:t>Create instances of widgets described in Ui file</w:t>
+      </w:r>
+    </w:p>
+    <w:p>
+      <w:r>
+        <w:t>//Deconstructor</w:t>
+      </w:r>
+    </w:p>
+    <w:p>
+      <w:r>
+        <w:t>gameOption::~gameOption()</w:t>
       </w:r>
     </w:p>
     <w:p>
@@ -6246,15 +6115,7 @@
       </w:r>
       <w:r>
         <w:tab/>
-        <w:t xml:space="preserve">delete </w:t>
-      </w:r>
-      <w:proofErr w:type="spellStart"/>
-      <w:r>
-        <w:t>ui</w:t>
-      </w:r>
-      <w:proofErr w:type="spellEnd"/>
-      <w:r>
-        <w:t xml:space="preserve">; </w:t>
+        <w:t xml:space="preserve">delete ui; </w:t>
       </w:r>
       <w:r>
         <w:tab/>
@@ -6262,36 +6123,14 @@
       </w:r>
     </w:p>
     <w:p>
-      <w:proofErr w:type="spellStart"/>
-      <w:proofErr w:type="gramStart"/>
-      <w:r>
-        <w:t>gameOption</w:t>
-      </w:r>
-      <w:proofErr w:type="spellEnd"/>
-      <w:r>
-        <w:t>::</w:t>
-      </w:r>
-      <w:proofErr w:type="spellStart"/>
-      <w:proofErr w:type="gramEnd"/>
-      <w:r>
-        <w:t>gameOptionOkay</w:t>
-      </w:r>
-      <w:proofErr w:type="spellEnd"/>
-      <w:r>
-        <w:t>(){</w:t>
+      <w:r>
+        <w:t>gameOption::gameOptionOkay(){</w:t>
       </w:r>
     </w:p>
     <w:p>
       <w:r>
         <w:tab/>
-      </w:r>
-      <w:proofErr w:type="gramStart"/>
-      <w:r>
-        <w:t>if(</w:t>
-      </w:r>
-      <w:proofErr w:type="gramEnd"/>
-      <w:r>
-        <w:t>user chooses to go first)</w:t>
+        <w:t>if(user chooses to go first)</w:t>
       </w:r>
     </w:p>
     <w:p>
@@ -6313,28 +6152,12 @@
     </w:p>
     <w:p>
       <w:r>
-        <w:t xml:space="preserve">else </w:t>
-      </w:r>
-      <w:proofErr w:type="gramStart"/>
-      <w:r>
-        <w:t>if(</w:t>
-      </w:r>
-      <w:proofErr w:type="gramEnd"/>
-      <w:r>
-        <w:t>user chooses to go second)</w:t>
-      </w:r>
-    </w:p>
-    <w:p>
-      <w:r>
-        <w:t xml:space="preserve">{create a </w:t>
-      </w:r>
-      <w:proofErr w:type="spellStart"/>
-      <w:r>
-        <w:t>playerVsAi</w:t>
-      </w:r>
-      <w:proofErr w:type="spellEnd"/>
-      <w:r>
-        <w:t xml:space="preserve"> board</w:t>
+        <w:t>else if(user chooses to go second)</w:t>
+      </w:r>
+    </w:p>
+    <w:p>
+      <w:r>
+        <w:t>{create a playerVsAi board</w:t>
       </w:r>
     </w:p>
     <w:p>
@@ -6392,30 +6215,12 @@
     </w:p>
     <w:p>
       <w:r>
-        <w:t>#include “</w:t>
-      </w:r>
-      <w:proofErr w:type="spellStart"/>
-      <w:r>
-        <w:t>loginScene.h</w:t>
-      </w:r>
-      <w:proofErr w:type="spellEnd"/>
-      <w:r>
-        <w:t>”</w:t>
-      </w:r>
-    </w:p>
-    <w:p>
-      <w:r>
-        <w:t>#include “</w:t>
-      </w:r>
-      <w:proofErr w:type="spellStart"/>
-      <w:proofErr w:type="gramStart"/>
-      <w:r>
-        <w:t>ui.loginScene.h</w:t>
-      </w:r>
-      <w:proofErr w:type="spellEnd"/>
-      <w:proofErr w:type="gramEnd"/>
-      <w:r>
-        <w:t>”</w:t>
+        <w:t>#include “loginScene.h”</w:t>
+      </w:r>
+    </w:p>
+    <w:p>
+      <w:r>
+        <w:t>#include “ui.loginScene.h”</w:t>
       </w:r>
     </w:p>
     <w:p>
@@ -6424,59 +6229,20 @@
       </w:r>
     </w:p>
     <w:p>
-      <w:proofErr w:type="spellStart"/>
-      <w:proofErr w:type="gramStart"/>
-      <w:r>
-        <w:t>loginScene</w:t>
-      </w:r>
-      <w:proofErr w:type="spellEnd"/>
-      <w:r>
-        <w:t>::</w:t>
-      </w:r>
-      <w:proofErr w:type="spellStart"/>
-      <w:proofErr w:type="gramEnd"/>
-      <w:r>
-        <w:t>loginScene</w:t>
-      </w:r>
-      <w:proofErr w:type="spellEnd"/>
-      <w:r>
-        <w:t>(</w:t>
-      </w:r>
-      <w:proofErr w:type="spellStart"/>
-      <w:r>
-        <w:t>QWidget</w:t>
-      </w:r>
-      <w:proofErr w:type="spellEnd"/>
-      <w:r>
-        <w:t xml:space="preserve"> *parent) : </w:t>
+      <w:r>
+        <w:t xml:space="preserve">loginScene::loginScene(QWidget *parent) : </w:t>
       </w:r>
     </w:p>
     <w:p>
       <w:r>
         <w:tab/>
-        <w:t xml:space="preserve">Create a </w:t>
-      </w:r>
-      <w:proofErr w:type="spellStart"/>
-      <w:r>
-        <w:t>loginScene</w:t>
-      </w:r>
-      <w:proofErr w:type="spellEnd"/>
-      <w:r>
-        <w:t xml:space="preserve"> user interface object </w:t>
+        <w:t xml:space="preserve">Create a loginScene user interface object </w:t>
       </w:r>
     </w:p>
     <w:p>
       <w:r>
         <w:tab/>
-        <w:t xml:space="preserve">Create instances of widgets described in </w:t>
-      </w:r>
-      <w:proofErr w:type="spellStart"/>
-      <w:r>
-        <w:t>ui</w:t>
-      </w:r>
-      <w:proofErr w:type="spellEnd"/>
-      <w:r>
-        <w:t xml:space="preserve"> file </w:t>
+        <w:t xml:space="preserve">Create instances of widgets described in ui file </w:t>
       </w:r>
     </w:p>
     <w:p>
@@ -6533,37 +6299,14 @@
       </w:r>
     </w:p>
     <w:p>
-      <w:proofErr w:type="spellStart"/>
-      <w:proofErr w:type="gramStart"/>
-      <w:r>
-        <w:t>loginScene</w:t>
-      </w:r>
-      <w:proofErr w:type="spellEnd"/>
-      <w:r>
-        <w:t>::</w:t>
-      </w:r>
-      <w:proofErr w:type="spellStart"/>
-      <w:proofErr w:type="gramEnd"/>
-      <w:r>
-        <w:t>helpButton</w:t>
-      </w:r>
-      <w:proofErr w:type="spellEnd"/>
-      <w:r>
-        <w:t xml:space="preserve">(){//This will show how to login or quit the screen </w:t>
+      <w:r>
+        <w:t xml:space="preserve">loginScene::helpButton(){//This will show how to login or quit the screen </w:t>
       </w:r>
     </w:p>
     <w:p>
       <w:r>
         <w:tab/>
-        <w:t>Display message box (“Enter username and password</w:t>
-      </w:r>
-      <w:proofErr w:type="gramStart"/>
-      <w:r>
-        <w:t>.....</w:t>
-      </w:r>
-      <w:proofErr w:type="gramEnd"/>
-      <w:r>
-        <w:t>”)</w:t>
+        <w:t>Display message box (“Enter username and password.....”)</w:t>
       </w:r>
     </w:p>
     <w:p>
@@ -6573,23 +6316,8 @@
       </w:r>
     </w:p>
     <w:p>
-      <w:proofErr w:type="spellStart"/>
-      <w:proofErr w:type="gramStart"/>
-      <w:r>
-        <w:t>loginScene</w:t>
-      </w:r>
-      <w:proofErr w:type="spellEnd"/>
-      <w:r>
-        <w:t>::</w:t>
-      </w:r>
-      <w:proofErr w:type="spellStart"/>
-      <w:proofErr w:type="gramEnd"/>
-      <w:r>
-        <w:t>logginIn</w:t>
-      </w:r>
-      <w:proofErr w:type="spellEnd"/>
-      <w:r>
-        <w:t>(){//This is going to query to the database to check if user exists</w:t>
+      <w:r>
+        <w:t>loginScene::logginIn(){//This is going to query to the database to check if user exists</w:t>
       </w:r>
     </w:p>
     <w:p>
@@ -6614,33 +6342,13 @@
     <w:p>
       <w:r>
         <w:tab/>
-      </w:r>
-      <w:proofErr w:type="spellStart"/>
-      <w:r>
-        <w:t>Qsql</w:t>
-      </w:r>
-      <w:proofErr w:type="spellEnd"/>
-      <w:r>
-        <w:t xml:space="preserve"> instance representing connection</w:t>
+        <w:t>Qsql instance representing connection</w:t>
       </w:r>
     </w:p>
     <w:p>
       <w:r>
         <w:tab/>
-        <w:t xml:space="preserve">Call static </w:t>
-      </w:r>
-      <w:proofErr w:type="spellStart"/>
-      <w:proofErr w:type="gramStart"/>
-      <w:r>
-        <w:t>addDatabase</w:t>
-      </w:r>
-      <w:proofErr w:type="spellEnd"/>
-      <w:r>
-        <w:t>(</w:t>
-      </w:r>
-      <w:proofErr w:type="gramEnd"/>
-      <w:r>
-        <w:t>)</w:t>
+        <w:t>Call static addDatabase()</w:t>
       </w:r>
     </w:p>
     <w:p>
@@ -6652,52 +6360,32 @@
     <w:p>
       <w:r>
         <w:tab/>
-      </w:r>
-      <w:proofErr w:type="spellStart"/>
-      <w:r>
         <w:t>setHostname</w:t>
       </w:r>
-      <w:proofErr w:type="spellEnd"/>
     </w:p>
     <w:p>
       <w:r>
         <w:tab/>
-      </w:r>
-      <w:proofErr w:type="spellStart"/>
-      <w:r>
         <w:t>setDatabaseName</w:t>
       </w:r>
-      <w:proofErr w:type="spellEnd"/>
     </w:p>
     <w:p>
       <w:r>
         <w:tab/>
-      </w:r>
-      <w:proofErr w:type="spellStart"/>
-      <w:r>
         <w:t>setUserName</w:t>
       </w:r>
-      <w:proofErr w:type="spellEnd"/>
     </w:p>
     <w:p>
       <w:r>
         <w:tab/>
-      </w:r>
-      <w:proofErr w:type="spellStart"/>
-      <w:r>
         <w:t>setPassword</w:t>
       </w:r>
-      <w:proofErr w:type="spellEnd"/>
     </w:p>
     <w:p>
       <w:r>
         <w:tab/>
-      </w:r>
-      <w:proofErr w:type="spellStart"/>
-      <w:r>
         <w:t>setPort</w:t>
       </w:r>
-      <w:proofErr w:type="spellEnd"/>
     </w:p>
     <w:p>
       <w:r>
@@ -6707,14 +6395,7 @@
     <w:p>
       <w:r>
         <w:tab/>
-      </w:r>
-      <w:proofErr w:type="gramStart"/>
-      <w:r>
-        <w:t>if(</w:t>
-      </w:r>
-      <w:proofErr w:type="gramEnd"/>
-      <w:r>
-        <w:t>connection fails)</w:t>
+        <w:t>if(connection fails)</w:t>
       </w:r>
     </w:p>
     <w:p>
@@ -6741,19 +6422,7 @@
     <w:p>
       <w:r>
         <w:tab/>
-      </w:r>
-      <w:proofErr w:type="spellStart"/>
-      <w:proofErr w:type="gramStart"/>
-      <w:r>
-        <w:t>QsqlQuery</w:t>
-      </w:r>
-      <w:proofErr w:type="spellEnd"/>
-      <w:r>
-        <w:t xml:space="preserve">  prepare</w:t>
-      </w:r>
-      <w:proofErr w:type="gramEnd"/>
-      <w:r>
-        <w:t xml:space="preserve"> for execution </w:t>
+        <w:t xml:space="preserve">QsqlQuery  prepare for execution </w:t>
       </w:r>
     </w:p>
     <w:p>
@@ -6764,13 +6433,8 @@
     </w:p>
     <w:p>
       <w:r>
-        <w:t xml:space="preserve">Hold username and </w:t>
-      </w:r>
-      <w:proofErr w:type="spellStart"/>
-      <w:r>
-        <w:t>realPassword</w:t>
-      </w:r>
-      <w:proofErr w:type="spellEnd"/>
+        <w:t>Hold username and realPassword</w:t>
+      </w:r>
     </w:p>
     <w:p>
       <w:r>
@@ -6780,26 +6444,13 @@
     <w:p>
       <w:r>
         <w:tab/>
-        <w:t xml:space="preserve">assign to </w:t>
-      </w:r>
-      <w:proofErr w:type="spellStart"/>
-      <w:r>
-        <w:t>realUsername</w:t>
-      </w:r>
-      <w:proofErr w:type="spellEnd"/>
+        <w:t>assign to realUsername</w:t>
+      </w:r>
     </w:p>
     <w:p>
       <w:r>
         <w:tab/>
-        <w:t xml:space="preserve">assign to </w:t>
-      </w:r>
-      <w:proofErr w:type="spellStart"/>
-      <w:r>
-        <w:t>realPassword</w:t>
-      </w:r>
-      <w:proofErr w:type="spellEnd"/>
-      <w:r>
-        <w:t>}</w:t>
+        <w:t>assign to realPassword}</w:t>
       </w:r>
     </w:p>
     <w:p>
@@ -6810,50 +6461,19 @@
     <w:p>
       <w:r>
         <w:tab/>
-        <w:t>Compare (</w:t>
-      </w:r>
-      <w:proofErr w:type="spellStart"/>
-      <w:r>
-        <w:t>realUsername</w:t>
-      </w:r>
-      <w:proofErr w:type="spellEnd"/>
-      <w:r>
-        <w:t xml:space="preserve"> and </w:t>
-      </w:r>
-      <w:proofErr w:type="spellStart"/>
-      <w:r>
-        <w:t>userName</w:t>
-      </w:r>
-      <w:proofErr w:type="spellEnd"/>
-      <w:r>
-        <w:t>)</w:t>
+        <w:t>Compare (realUsername and userName)</w:t>
       </w:r>
     </w:p>
     <w:p>
       <w:r>
         <w:tab/>
-        <w:t>Compare (</w:t>
-      </w:r>
-      <w:proofErr w:type="spellStart"/>
-      <w:r>
-        <w:t>realPassword</w:t>
-      </w:r>
-      <w:proofErr w:type="spellEnd"/>
-      <w:r>
-        <w:t xml:space="preserve"> and password)</w:t>
+        <w:t>Compare (realPassword and password)</w:t>
       </w:r>
     </w:p>
     <w:p>
       <w:r>
         <w:tab/>
-      </w:r>
-      <w:proofErr w:type="gramStart"/>
-      <w:r>
-        <w:t>if(</w:t>
-      </w:r>
-      <w:proofErr w:type="gramEnd"/>
-      <w:r>
-        <w:t>either one is not equal)</w:t>
+        <w:t>if(either one is not equal)</w:t>
       </w:r>
     </w:p>
     <w:p>
@@ -6933,21 +6553,7 @@
         <w:rPr>
           <w:rFonts w:eastAsia="Helvetica"/>
         </w:rPr>
-        <w:t xml:space="preserve"> /*constructor takes object of </w:t>
-      </w:r>
-      <w:proofErr w:type="spellStart"/>
-      <w:r>
-        <w:rPr>
-          <w:rFonts w:eastAsia="Helvetica"/>
-        </w:rPr>
-        <w:t>QWidget</w:t>
-      </w:r>
-      <w:proofErr w:type="spellEnd"/>
-      <w:r>
-        <w:rPr>
-          <w:rFonts w:eastAsia="Helvetica"/>
-        </w:rPr>
-        <w:t xml:space="preserve"> type as parameter for user interface </w:t>
+        <w:t xml:space="preserve"> /*constructor takes object of QWidget type as parameter for user interface </w:t>
       </w:r>
     </w:p>
     <w:p>
@@ -6975,35 +6581,7 @@
         <w:rPr>
           <w:rFonts w:eastAsia="Helvetica"/>
         </w:rPr>
-        <w:t xml:space="preserve">to receive mouse, keyboard </w:t>
-      </w:r>
-      <w:proofErr w:type="spellStart"/>
-      <w:r>
-        <w:rPr>
-          <w:rFonts w:eastAsia="Helvetica"/>
-        </w:rPr>
-        <w:t>an</w:t>
-      </w:r>
-      <w:proofErr w:type="spellEnd"/>
-      <w:r>
-        <w:rPr>
-          <w:rFonts w:eastAsia="Helvetica"/>
-        </w:rPr>
-        <w:t xml:space="preserve"> other events from window </w:t>
-      </w:r>
-      <w:proofErr w:type="gramStart"/>
-      <w:r>
-        <w:rPr>
-          <w:rFonts w:eastAsia="Helvetica"/>
-        </w:rPr>
-        <w:t>system.*</w:t>
-      </w:r>
-      <w:proofErr w:type="gramEnd"/>
-      <w:r>
-        <w:rPr>
-          <w:rFonts w:eastAsia="Helvetica"/>
-        </w:rPr>
-        <w:t>/</w:t>
+        <w:t>to receive mouse, keyboard an other events from window system.*/</w:t>
       </w:r>
     </w:p>
     <w:p>
@@ -7059,29 +6637,7 @@
         <w:rPr>
           <w:rFonts w:eastAsia="Helvetica"/>
         </w:rPr>
-        <w:t xml:space="preserve">{if </w:t>
-      </w:r>
-      <w:proofErr w:type="gramStart"/>
-      <w:r>
-        <w:rPr>
-          <w:rFonts w:eastAsia="Helvetica"/>
-        </w:rPr>
-        <w:t xml:space="preserve">( </w:t>
-      </w:r>
-      <w:proofErr w:type="spellStart"/>
-      <w:r>
-        <w:rPr>
-          <w:rFonts w:eastAsia="Helvetica"/>
-        </w:rPr>
-        <w:t>QWidget</w:t>
-      </w:r>
-      <w:proofErr w:type="spellEnd"/>
-      <w:proofErr w:type="gramEnd"/>
-      <w:r>
-        <w:rPr>
-          <w:rFonts w:eastAsia="Helvetica"/>
-        </w:rPr>
-        <w:t xml:space="preserve"> parameter parent is equal to 0, then widget will be a window)</w:t>
+        <w:t>{if ( QWidget parameter parent is equal to 0, then widget will be a window)</w:t>
       </w:r>
     </w:p>
     <w:p>
@@ -7109,21 +6665,7 @@
         <w:rPr>
           <w:rFonts w:eastAsia="Helvetica"/>
         </w:rPr>
-        <w:t>{</w:t>
-      </w:r>
-      <w:proofErr w:type="spellStart"/>
-      <w:r>
-        <w:rPr>
-          <w:rFonts w:eastAsia="Helvetica"/>
-        </w:rPr>
-        <w:t>QMainWindow</w:t>
-      </w:r>
-      <w:proofErr w:type="spellEnd"/>
-      <w:r>
-        <w:rPr>
-          <w:rFonts w:eastAsia="Helvetica"/>
-        </w:rPr>
-        <w:t>(parent)</w:t>
+        <w:t>{QMainWindow(parent)</w:t>
       </w:r>
     </w:p>
     <w:p>
@@ -7152,21 +6694,7 @@
           <w:rFonts w:eastAsia="Helvetica"/>
         </w:rPr>
         <w:tab/>
-        <w:t xml:space="preserve">//Construct a </w:t>
-      </w:r>
-      <w:proofErr w:type="spellStart"/>
-      <w:r>
-        <w:rPr>
-          <w:rFonts w:eastAsia="Helvetica"/>
-        </w:rPr>
-        <w:t>QMainWindow</w:t>
-      </w:r>
-      <w:proofErr w:type="spellEnd"/>
-      <w:r>
-        <w:rPr>
-          <w:rFonts w:eastAsia="Helvetica"/>
-        </w:rPr>
-        <w:t xml:space="preserve"> with given parent</w:t>
+        <w:t>//Construct a QMainWindow with given parent</w:t>
       </w:r>
     </w:p>
     <w:p>
@@ -7194,30 +6722,8 @@
         <w:rPr>
           <w:rFonts w:eastAsia="Helvetica"/>
         </w:rPr>
-        <w:t xml:space="preserve">new </w:t>
-      </w:r>
-      <w:proofErr w:type="spellStart"/>
-      <w:r>
-        <w:rPr>
-          <w:rFonts w:eastAsia="Helvetica"/>
-        </w:rPr>
-        <w:t>Ui</w:t>
-      </w:r>
-      <w:proofErr w:type="spellEnd"/>
-      <w:r>
-        <w:rPr>
-          <w:rFonts w:eastAsia="Helvetica"/>
-        </w:rPr>
-        <w:t xml:space="preserve"> window </w:t>
-      </w:r>
-      <w:proofErr w:type="spellStart"/>
-      <w:r>
-        <w:rPr>
-          <w:rFonts w:eastAsia="Helvetica"/>
-        </w:rPr>
-        <w:t>mainTicTacToe</w:t>
-      </w:r>
-      <w:proofErr w:type="spellEnd"/>
+        <w:t>new Ui window mainTicTacToe</w:t>
+      </w:r>
     </w:p>
     <w:p>
       <w:pPr>
@@ -7244,30 +6750,8 @@
         <w:rPr>
           <w:rFonts w:eastAsia="Helvetica"/>
         </w:rPr>
-        <w:t xml:space="preserve">//Creating instances of widgets described in </w:t>
-      </w:r>
-      <w:proofErr w:type="spellStart"/>
-      <w:r>
-        <w:rPr>
-          <w:rFonts w:eastAsia="Helvetica"/>
-        </w:rPr>
-        <w:t>ui</w:t>
-      </w:r>
-      <w:proofErr w:type="spellEnd"/>
-      <w:r>
-        <w:rPr>
-          <w:rFonts w:eastAsia="Helvetica"/>
-        </w:rPr>
-        <w:t xml:space="preserve"> </w:t>
-      </w:r>
-      <w:proofErr w:type="gramStart"/>
-      <w:r>
-        <w:rPr>
-          <w:rFonts w:eastAsia="Helvetica"/>
-        </w:rPr>
-        <w:t>file }</w:t>
-      </w:r>
-      <w:proofErr w:type="gramEnd"/>
+        <w:t>//Creating instances of widgets described in ui file }</w:t>
+      </w:r>
     </w:p>
     <w:p>
       <w:pPr>
@@ -7323,34 +6807,7 @@
           <w:rFonts w:eastAsia="Helvetica"/>
         </w:rPr>
         <w:tab/>
-      </w:r>
-      <w:proofErr w:type="gramStart"/>
-      <w:r>
-        <w:rPr>
-          <w:rFonts w:eastAsia="Helvetica"/>
-        </w:rPr>
-        <w:t>{ delete</w:t>
-      </w:r>
-      <w:proofErr w:type="gramEnd"/>
-      <w:r>
-        <w:rPr>
-          <w:rFonts w:eastAsia="Helvetica"/>
-        </w:rPr>
-        <w:t xml:space="preserve"> </w:t>
-      </w:r>
-      <w:proofErr w:type="spellStart"/>
-      <w:r>
-        <w:rPr>
-          <w:rFonts w:eastAsia="Helvetica"/>
-        </w:rPr>
-        <w:t>ui</w:t>
-      </w:r>
-      <w:proofErr w:type="spellEnd"/>
-      <w:r>
-        <w:rPr>
-          <w:rFonts w:eastAsia="Helvetica"/>
-        </w:rPr>
-        <w:t>}</w:t>
+        <w:t>{ delete ui}</w:t>
       </w:r>
     </w:p>
     <w:p>
@@ -7374,41 +6831,11 @@
           <w:rFonts w:eastAsia="Helvetica"/>
         </w:rPr>
       </w:pPr>
-      <w:proofErr w:type="spellStart"/>
-      <w:proofErr w:type="gramStart"/>
       <w:r>
         <w:rPr>
           <w:rFonts w:eastAsia="Helvetica"/>
         </w:rPr>
-        <w:t>mainTicTacToe</w:t>
-      </w:r>
-      <w:proofErr w:type="spellEnd"/>
-      <w:r>
-        <w:rPr>
-          <w:rFonts w:eastAsia="Helvetica"/>
-        </w:rPr>
-        <w:t xml:space="preserve"> :</w:t>
-      </w:r>
-      <w:proofErr w:type="gramEnd"/>
-      <w:r>
-        <w:rPr>
-          <w:rFonts w:eastAsia="Helvetica"/>
-        </w:rPr>
-        <w:t xml:space="preserve">: </w:t>
-      </w:r>
-      <w:proofErr w:type="spellStart"/>
-      <w:r>
-        <w:rPr>
-          <w:rFonts w:eastAsia="Helvetica"/>
-        </w:rPr>
-        <w:t>helpButton</w:t>
-      </w:r>
-      <w:proofErr w:type="spellEnd"/>
-      <w:r>
-        <w:rPr>
-          <w:rFonts w:eastAsia="Helvetica"/>
-        </w:rPr>
-        <w:t>(){</w:t>
+        <w:t>mainTicTacToe :: helpButton(){</w:t>
       </w:r>
     </w:p>
     <w:p>
@@ -7466,20 +6893,7 @@
           <w:rFonts w:eastAsia="Helvetica"/>
         </w:rPr>
         <w:tab/>
-      </w:r>
-      <w:proofErr w:type="spellStart"/>
-      <w:r>
-        <w:rPr>
-          <w:rFonts w:eastAsia="Helvetica"/>
-        </w:rPr>
-        <w:t>QMessageBox</w:t>
-      </w:r>
-      <w:proofErr w:type="spellEnd"/>
-      <w:r>
-        <w:rPr>
-          <w:rFonts w:eastAsia="Helvetica"/>
-        </w:rPr>
-        <w:t xml:space="preserve"> (“Choose option to play as guest or as user”)}</w:t>
+        <w:t>QMessageBox (“Choose option to play as guest or as user”)}</w:t>
       </w:r>
     </w:p>
     <w:p>
@@ -7503,35 +6917,11 @@
           <w:rFonts w:eastAsia="Helvetica"/>
         </w:rPr>
       </w:pPr>
-      <w:proofErr w:type="spellStart"/>
-      <w:proofErr w:type="gramStart"/>
       <w:r>
         <w:rPr>
           <w:rFonts w:eastAsia="Helvetica"/>
         </w:rPr>
-        <w:t>mainTicTacToe</w:t>
-      </w:r>
-      <w:proofErr w:type="spellEnd"/>
-      <w:r>
-        <w:rPr>
-          <w:rFonts w:eastAsia="Helvetica"/>
-        </w:rPr>
-        <w:t>::</w:t>
-      </w:r>
-      <w:proofErr w:type="spellStart"/>
-      <w:proofErr w:type="gramEnd"/>
-      <w:r>
-        <w:rPr>
-          <w:rFonts w:eastAsia="Helvetica"/>
-        </w:rPr>
-        <w:t>quitButton</w:t>
-      </w:r>
-      <w:proofErr w:type="spellEnd"/>
-      <w:r>
-        <w:rPr>
-          <w:rFonts w:eastAsia="Helvetica"/>
-        </w:rPr>
-        <w:t>(){</w:t>
+        <w:t>mainTicTacToe::quitButton(){</w:t>
       </w:r>
     </w:p>
     <w:p>
@@ -7560,20 +6950,7 @@
           <w:rFonts w:eastAsia="Helvetica"/>
         </w:rPr>
         <w:tab/>
-      </w:r>
-      <w:proofErr w:type="spellStart"/>
-      <w:r>
-        <w:rPr>
-          <w:rFonts w:eastAsia="Helvetica"/>
-        </w:rPr>
-        <w:t>QMessagebox</w:t>
-      </w:r>
-      <w:proofErr w:type="spellEnd"/>
-      <w:r>
-        <w:rPr>
-          <w:rFonts w:eastAsia="Helvetica"/>
-        </w:rPr>
-        <w:t xml:space="preserve">: Gives option to quit </w:t>
+        <w:t xml:space="preserve">QMessagebox: Gives option to quit </w:t>
       </w:r>
     </w:p>
     <w:p>
@@ -7632,16 +7009,8 @@
           <w:rFonts w:eastAsia="Helvetica"/>
         </w:rPr>
         <w:tab/>
-        <w:t xml:space="preserve">Check if (yes to </w:t>
-      </w:r>
-      <w:proofErr w:type="gramStart"/>
-      <w:r>
-        <w:rPr>
-          <w:rFonts w:eastAsia="Helvetica"/>
-        </w:rPr>
-        <w:t>quit )</w:t>
-      </w:r>
-      <w:proofErr w:type="gramEnd"/>
+        <w:t>Check if (yes to quit )</w:t>
+      </w:r>
     </w:p>
     <w:p>
       <w:pPr>
@@ -7669,21 +7038,7 @@
           <w:rFonts w:eastAsia="Helvetica"/>
         </w:rPr>
         <w:tab/>
-        <w:t xml:space="preserve">call </w:t>
-      </w:r>
-      <w:proofErr w:type="gramStart"/>
-      <w:r>
-        <w:rPr>
-          <w:rFonts w:eastAsia="Helvetica"/>
-        </w:rPr>
-        <w:t>quit(</w:t>
-      </w:r>
-      <w:proofErr w:type="gramEnd"/>
-      <w:r>
-        <w:rPr>
-          <w:rFonts w:eastAsia="Helvetica"/>
-        </w:rPr>
-        <w:t>) function</w:t>
+        <w:t>call quit() function</w:t>
       </w:r>
     </w:p>
     <w:p>
@@ -7735,35 +7090,11 @@
           <w:rFonts w:eastAsia="Helvetica"/>
         </w:rPr>
       </w:pPr>
-      <w:proofErr w:type="spellStart"/>
-      <w:proofErr w:type="gramStart"/>
       <w:r>
         <w:rPr>
           <w:rFonts w:eastAsia="Helvetica"/>
         </w:rPr>
-        <w:t>mainTicTacToe</w:t>
-      </w:r>
-      <w:proofErr w:type="spellEnd"/>
-      <w:r>
-        <w:rPr>
-          <w:rFonts w:eastAsia="Helvetica"/>
-        </w:rPr>
-        <w:t>::</w:t>
-      </w:r>
-      <w:proofErr w:type="spellStart"/>
-      <w:proofErr w:type="gramEnd"/>
-      <w:r>
-        <w:rPr>
-          <w:rFonts w:eastAsia="Helvetica"/>
-        </w:rPr>
-        <w:t>loginButton</w:t>
-      </w:r>
-      <w:proofErr w:type="spellEnd"/>
-      <w:r>
-        <w:rPr>
-          <w:rFonts w:eastAsia="Helvetica"/>
-        </w:rPr>
-        <w:t>() {</w:t>
+        <w:t>mainTicTacToe::loginButton() {</w:t>
       </w:r>
     </w:p>
     <w:p>
@@ -7877,42 +7208,7 @@
           <w:rFonts w:eastAsia="Helvetica"/>
         </w:rPr>
         <w:tab/>
-      </w:r>
-      <w:proofErr w:type="spellStart"/>
-      <w:proofErr w:type="gramStart"/>
-      <w:r>
-        <w:rPr>
-          <w:rFonts w:eastAsia="Helvetica"/>
-        </w:rPr>
-        <w:t>mainTicTacToe</w:t>
-      </w:r>
-      <w:proofErr w:type="spellEnd"/>
-      <w:r>
-        <w:rPr>
-          <w:rFonts w:eastAsia="Helvetica"/>
-        </w:rPr>
-        <w:t>::</w:t>
-      </w:r>
-      <w:proofErr w:type="gramEnd"/>
-      <w:r>
-        <w:rPr>
-          <w:rFonts w:eastAsia="Helvetica"/>
-        </w:rPr>
-        <w:t xml:space="preserve"> </w:t>
-      </w:r>
-      <w:proofErr w:type="spellStart"/>
-      <w:r>
-        <w:rPr>
-          <w:rFonts w:eastAsia="Helvetica"/>
-        </w:rPr>
-        <w:t>signUpButton</w:t>
-      </w:r>
-      <w:proofErr w:type="spellEnd"/>
-      <w:r>
-        <w:rPr>
-          <w:rFonts w:eastAsia="Helvetica"/>
-        </w:rPr>
-        <w:t>()</w:t>
+        <w:t>mainTicTacToe:: signUpButton()</w:t>
       </w:r>
     </w:p>
     <w:p>
@@ -7969,21 +7265,7 @@
           <w:rFonts w:eastAsia="Helvetica"/>
         </w:rPr>
         <w:tab/>
-        <w:t xml:space="preserve">Ask for </w:t>
-      </w:r>
-      <w:proofErr w:type="gramStart"/>
-      <w:r>
-        <w:rPr>
-          <w:rFonts w:eastAsia="Helvetica"/>
-        </w:rPr>
-        <w:t>information :</w:t>
-      </w:r>
-      <w:proofErr w:type="gramEnd"/>
-      <w:r>
-        <w:rPr>
-          <w:rFonts w:eastAsia="Helvetica"/>
-        </w:rPr>
-        <w:t xml:space="preserve"> username </w:t>
+        <w:t xml:space="preserve">Ask for information : username </w:t>
       </w:r>
     </w:p>
     <w:p>
@@ -8118,35 +7400,11 @@
           <w:rFonts w:eastAsia="Helvetica"/>
         </w:rPr>
       </w:pPr>
-      <w:proofErr w:type="spellStart"/>
-      <w:proofErr w:type="gramStart"/>
       <w:r>
         <w:rPr>
           <w:rFonts w:eastAsia="Helvetica"/>
         </w:rPr>
-        <w:t>mainTicTacToe</w:t>
-      </w:r>
-      <w:proofErr w:type="spellEnd"/>
-      <w:r>
-        <w:rPr>
-          <w:rFonts w:eastAsia="Helvetica"/>
-        </w:rPr>
-        <w:t>::</w:t>
-      </w:r>
-      <w:proofErr w:type="spellStart"/>
-      <w:proofErr w:type="gramEnd"/>
-      <w:r>
-        <w:rPr>
-          <w:rFonts w:eastAsia="Helvetica"/>
-        </w:rPr>
-        <w:t>playAsGuest</w:t>
-      </w:r>
-      <w:proofErr w:type="spellEnd"/>
-      <w:r>
-        <w:rPr>
-          <w:rFonts w:eastAsia="Helvetica"/>
-        </w:rPr>
-        <w:t>(){</w:t>
+        <w:t>mainTicTacToe::playAsGuest(){</w:t>
       </w:r>
     </w:p>
     <w:p>
@@ -8204,28 +7462,7 @@
           <w:rFonts w:eastAsia="Helvetica"/>
         </w:rPr>
         <w:tab/>
-      </w:r>
-      <w:proofErr w:type="spellStart"/>
-      <w:proofErr w:type="gramStart"/>
-      <w:r>
-        <w:rPr>
-          <w:rFonts w:eastAsia="Helvetica"/>
-        </w:rPr>
-        <w:t>SelectGameMode</w:t>
-      </w:r>
-      <w:proofErr w:type="spellEnd"/>
-      <w:r>
-        <w:rPr>
-          <w:rFonts w:eastAsia="Helvetica"/>
-        </w:rPr>
-        <w:t xml:space="preserve">  and</w:t>
-      </w:r>
-      <w:proofErr w:type="gramEnd"/>
-      <w:r>
-        <w:rPr>
-          <w:rFonts w:eastAsia="Helvetica"/>
-        </w:rPr>
-        <w:t xml:space="preserve"> create object </w:t>
+        <w:t xml:space="preserve">SelectGameMode  and create object </w:t>
       </w:r>
     </w:p>
     <w:p>
@@ -8283,29 +7520,7 @@
           <w:rFonts w:eastAsia="Helvetica"/>
         </w:rPr>
         <w:tab/>
-        <w:t xml:space="preserve">Create new object for </w:t>
-      </w:r>
-      <w:proofErr w:type="spellStart"/>
-      <w:proofErr w:type="gramStart"/>
-      <w:r>
-        <w:rPr>
-          <w:rFonts w:eastAsia="Helvetica"/>
-        </w:rPr>
-        <w:t>gameOption</w:t>
-      </w:r>
-      <w:proofErr w:type="spellEnd"/>
-      <w:r>
-        <w:rPr>
-          <w:rFonts w:eastAsia="Helvetica"/>
-        </w:rPr>
-        <w:t>(</w:t>
-      </w:r>
-      <w:proofErr w:type="gramEnd"/>
-      <w:r>
-        <w:rPr>
-          <w:rFonts w:eastAsia="Helvetica"/>
-        </w:rPr>
-        <w:t>)}</w:t>
+        <w:t>Create new object for gameOption()}</w:t>
       </w:r>
     </w:p>
     <w:p>
@@ -8329,35 +7544,11 @@
           <w:rFonts w:eastAsia="Helvetica"/>
         </w:rPr>
       </w:pPr>
-      <w:proofErr w:type="spellStart"/>
-      <w:proofErr w:type="gramStart"/>
       <w:r>
         <w:rPr>
           <w:rFonts w:eastAsia="Helvetica"/>
         </w:rPr>
-        <w:t>mainTicTacToe</w:t>
-      </w:r>
-      <w:proofErr w:type="spellEnd"/>
-      <w:r>
-        <w:rPr>
-          <w:rFonts w:eastAsia="Helvetica"/>
-        </w:rPr>
-        <w:t>::</w:t>
-      </w:r>
-      <w:proofErr w:type="spellStart"/>
-      <w:proofErr w:type="gramEnd"/>
-      <w:r>
-        <w:rPr>
-          <w:rFonts w:eastAsia="Helvetica"/>
-        </w:rPr>
-        <w:t>resetButton</w:t>
-      </w:r>
-      <w:proofErr w:type="spellEnd"/>
-      <w:r>
-        <w:rPr>
-          <w:rFonts w:eastAsia="Helvetica"/>
-        </w:rPr>
-        <w:t>(){//function to help reset password }</w:t>
+        <w:t>mainTicTacToe::resetButton(){//function to help reset password }</w:t>
       </w:r>
     </w:p>
     <w:p>
@@ -8400,7 +7591,6 @@
           <w:rFonts w:eastAsia="Helvetica"/>
         </w:rPr>
       </w:pPr>
-      <w:proofErr w:type="gramStart"/>
       <w:r>
         <w:rPr>
           <w:rFonts w:eastAsia="Helvetica"/>
@@ -8412,14 +7602,7 @@
         <w:rPr>
           <w:rFonts w:eastAsia="Helvetica"/>
         </w:rPr>
-        <w:t xml:space="preserve">  /</w:t>
-      </w:r>
-      <w:proofErr w:type="gramEnd"/>
-      <w:r>
-        <w:rPr>
-          <w:rFonts w:eastAsia="Helvetica"/>
-        </w:rPr>
-        <w:t>/Main implementation</w:t>
+        <w:t xml:space="preserve">  //Main implementation</w:t>
       </w:r>
     </w:p>
     <w:p>
@@ -8447,21 +7630,7 @@
         <w:rPr>
           <w:rFonts w:eastAsia="Helvetica"/>
         </w:rPr>
-        <w:t>#include &lt;</w:t>
-      </w:r>
-      <w:proofErr w:type="spellStart"/>
-      <w:r>
-        <w:rPr>
-          <w:rFonts w:eastAsia="Helvetica"/>
-        </w:rPr>
-        <w:t>QApplication</w:t>
-      </w:r>
-      <w:proofErr w:type="spellEnd"/>
-      <w:r>
-        <w:rPr>
-          <w:rFonts w:eastAsia="Helvetica"/>
-        </w:rPr>
-        <w:t xml:space="preserve">&gt; // For managing the GUI applications control flow and main settings </w:t>
+        <w:t xml:space="preserve">#include &lt;QApplication&gt; // For managing the GUI applications control flow and main settings </w:t>
       </w:r>
     </w:p>
     <w:p>
@@ -8518,70 +7687,7 @@
           <w:rFonts w:eastAsia="Helvetica"/>
         </w:rPr>
         <w:tab/>
-      </w:r>
-      <w:proofErr w:type="spellStart"/>
-      <w:r>
-        <w:rPr>
-          <w:rFonts w:eastAsia="Helvetica"/>
-        </w:rPr>
-        <w:t>int</w:t>
-      </w:r>
-      <w:proofErr w:type="spellEnd"/>
-      <w:r>
-        <w:rPr>
-          <w:rFonts w:eastAsia="Helvetica"/>
-        </w:rPr>
-        <w:t xml:space="preserve"> main (</w:t>
-      </w:r>
-      <w:proofErr w:type="spellStart"/>
-      <w:r>
-        <w:rPr>
-          <w:rFonts w:eastAsia="Helvetica"/>
-        </w:rPr>
-        <w:t>int</w:t>
-      </w:r>
-      <w:proofErr w:type="spellEnd"/>
-      <w:r>
-        <w:rPr>
-          <w:rFonts w:eastAsia="Helvetica"/>
-        </w:rPr>
-        <w:t xml:space="preserve"> </w:t>
-      </w:r>
-      <w:proofErr w:type="spellStart"/>
-      <w:r>
-        <w:rPr>
-          <w:rFonts w:eastAsia="Helvetica"/>
-        </w:rPr>
-        <w:t>argc</w:t>
-      </w:r>
-      <w:proofErr w:type="spellEnd"/>
-      <w:r>
-        <w:rPr>
-          <w:rFonts w:eastAsia="Helvetica"/>
-        </w:rPr>
-        <w:t xml:space="preserve">, char * </w:t>
-      </w:r>
-      <w:proofErr w:type="spellStart"/>
-      <w:proofErr w:type="gramStart"/>
-      <w:r>
-        <w:rPr>
-          <w:rFonts w:eastAsia="Helvetica"/>
-        </w:rPr>
-        <w:t>argv</w:t>
-      </w:r>
-      <w:proofErr w:type="spellEnd"/>
-      <w:r>
-        <w:rPr>
-          <w:rFonts w:eastAsia="Helvetica"/>
-        </w:rPr>
-        <w:t>[</w:t>
-      </w:r>
-      <w:proofErr w:type="gramEnd"/>
-      <w:r>
-        <w:rPr>
-          <w:rFonts w:eastAsia="Helvetica"/>
-        </w:rPr>
-        <w:t xml:space="preserve">]){     //for command line arguments </w:t>
+        <w:t xml:space="preserve">int main (int argc, char * argv[]){     //for command line arguments </w:t>
       </w:r>
     </w:p>
     <w:p>
@@ -8610,35 +7716,7 @@
           <w:rFonts w:eastAsia="Helvetica"/>
         </w:rPr>
         <w:tab/>
-        <w:t xml:space="preserve">/* Here we initialize the window system and construct and application object with </w:t>
-      </w:r>
-      <w:proofErr w:type="spellStart"/>
-      <w:r>
-        <w:rPr>
-          <w:rFonts w:eastAsia="Helvetica"/>
-        </w:rPr>
-        <w:t>argc</w:t>
-      </w:r>
-      <w:proofErr w:type="spellEnd"/>
-      <w:r>
-        <w:rPr>
-          <w:rFonts w:eastAsia="Helvetica"/>
-        </w:rPr>
-        <w:t xml:space="preserve"> command line arguments in </w:t>
-      </w:r>
-      <w:proofErr w:type="gramStart"/>
-      <w:r>
-        <w:rPr>
-          <w:rFonts w:eastAsia="Helvetica"/>
-        </w:rPr>
-        <w:t>argh.*</w:t>
-      </w:r>
-      <w:proofErr w:type="gramEnd"/>
-      <w:r>
-        <w:rPr>
-          <w:rFonts w:eastAsia="Helvetica"/>
-        </w:rPr>
-        <w:t>/</w:t>
+        <w:t>/* Here we initialize the window system and construct and application object with argc command line arguments in argh.*/</w:t>
       </w:r>
     </w:p>
     <w:p>
@@ -8667,34 +7745,7 @@
           <w:rFonts w:eastAsia="Helvetica"/>
         </w:rPr>
         <w:tab/>
-      </w:r>
-      <w:proofErr w:type="spellStart"/>
-      <w:r>
-        <w:rPr>
-          <w:rFonts w:eastAsia="Helvetica"/>
-        </w:rPr>
-        <w:t>mainTicTacToe</w:t>
-      </w:r>
-      <w:proofErr w:type="spellEnd"/>
-      <w:r>
-        <w:rPr>
-          <w:rFonts w:eastAsia="Helvetica"/>
-        </w:rPr>
-        <w:t xml:space="preserve"> w; //create </w:t>
-      </w:r>
-      <w:proofErr w:type="spellStart"/>
-      <w:r>
-        <w:rPr>
-          <w:rFonts w:eastAsia="Helvetica"/>
-        </w:rPr>
-        <w:t>mainTicaTacToe</w:t>
-      </w:r>
-      <w:proofErr w:type="spellEnd"/>
-      <w:r>
-        <w:rPr>
-          <w:rFonts w:eastAsia="Helvetica"/>
-        </w:rPr>
-        <w:t xml:space="preserve"> object</w:t>
+        <w:t>mainTicTacToe w; //create mainTicaTacToe object</w:t>
       </w:r>
     </w:p>
     <w:p>
@@ -8723,21 +7774,7 @@
           <w:rFonts w:eastAsia="Helvetica"/>
         </w:rPr>
         <w:tab/>
-        <w:t xml:space="preserve">call function </w:t>
-      </w:r>
-      <w:proofErr w:type="gramStart"/>
-      <w:r>
-        <w:rPr>
-          <w:rFonts w:eastAsia="Helvetica"/>
-        </w:rPr>
-        <w:t>show(</w:t>
-      </w:r>
-      <w:proofErr w:type="gramEnd"/>
-      <w:r>
-        <w:rPr>
-          <w:rFonts w:eastAsia="Helvetica"/>
-        </w:rPr>
-        <w:t>);</w:t>
+        <w:t>call function show();</w:t>
       </w:r>
     </w:p>
     <w:p>
@@ -8871,49 +7908,11 @@
           <w:rFonts w:eastAsia="Helvetica"/>
         </w:rPr>
       </w:pPr>
-      <w:proofErr w:type="spellStart"/>
-      <w:proofErr w:type="gramStart"/>
       <w:r>
         <w:rPr>
           <w:rFonts w:eastAsia="Helvetica"/>
         </w:rPr>
-        <w:t>registrationScene</w:t>
-      </w:r>
-      <w:proofErr w:type="spellEnd"/>
-      <w:r>
-        <w:rPr>
-          <w:rFonts w:eastAsia="Helvetica"/>
-        </w:rPr>
-        <w:t>::</w:t>
-      </w:r>
-      <w:proofErr w:type="spellStart"/>
-      <w:proofErr w:type="gramEnd"/>
-      <w:r>
-        <w:rPr>
-          <w:rFonts w:eastAsia="Helvetica"/>
-        </w:rPr>
-        <w:t>registrationScene</w:t>
-      </w:r>
-      <w:proofErr w:type="spellEnd"/>
-      <w:r>
-        <w:rPr>
-          <w:rFonts w:eastAsia="Helvetica"/>
-        </w:rPr>
-        <w:t>(</w:t>
-      </w:r>
-      <w:proofErr w:type="spellStart"/>
-      <w:r>
-        <w:rPr>
-          <w:rFonts w:eastAsia="Helvetica"/>
-        </w:rPr>
-        <w:t>QWidget</w:t>
-      </w:r>
-      <w:proofErr w:type="spellEnd"/>
-      <w:r>
-        <w:rPr>
-          <w:rFonts w:eastAsia="Helvetica"/>
-        </w:rPr>
-        <w:t xml:space="preserve"> *parent){</w:t>
+        <w:t>registrationScene::registrationScene(QWidget *parent){</w:t>
       </w:r>
     </w:p>
     <w:p>
@@ -8971,30 +7970,8 @@
           <w:rFonts w:eastAsia="Helvetica"/>
         </w:rPr>
         <w:tab/>
-        <w:t xml:space="preserve">Create instances of widgets described in </w:t>
-      </w:r>
-      <w:proofErr w:type="spellStart"/>
-      <w:r>
-        <w:rPr>
-          <w:rFonts w:eastAsia="Helvetica"/>
-        </w:rPr>
-        <w:t>Ui</w:t>
-      </w:r>
-      <w:proofErr w:type="spellEnd"/>
-      <w:r>
-        <w:rPr>
-          <w:rFonts w:eastAsia="Helvetica"/>
-        </w:rPr>
-        <w:t xml:space="preserve"> </w:t>
-      </w:r>
-      <w:proofErr w:type="gramStart"/>
-      <w:r>
-        <w:rPr>
-          <w:rFonts w:eastAsia="Helvetica"/>
-        </w:rPr>
-        <w:t>file }</w:t>
-      </w:r>
-      <w:proofErr w:type="gramEnd"/>
+        <w:t>Create instances of widgets described in Ui file }</w:t>
+      </w:r>
     </w:p>
     <w:p>
       <w:pPr>
@@ -9045,41 +8022,11 @@
           <w:rFonts w:eastAsia="Helvetica"/>
         </w:rPr>
       </w:pPr>
-      <w:proofErr w:type="spellStart"/>
-      <w:proofErr w:type="gramStart"/>
       <w:r>
         <w:rPr>
           <w:rFonts w:eastAsia="Helvetica"/>
         </w:rPr>
-        <w:t>registrationScene</w:t>
-      </w:r>
-      <w:proofErr w:type="spellEnd"/>
-      <w:r>
-        <w:rPr>
-          <w:rFonts w:eastAsia="Helvetica"/>
-        </w:rPr>
-        <w:t>::</w:t>
-      </w:r>
-      <w:proofErr w:type="gramEnd"/>
-      <w:r>
-        <w:rPr>
-          <w:rFonts w:eastAsia="Helvetica"/>
-        </w:rPr>
-        <w:t>~</w:t>
-      </w:r>
-      <w:proofErr w:type="spellStart"/>
-      <w:r>
-        <w:rPr>
-          <w:rFonts w:eastAsia="Helvetica"/>
-        </w:rPr>
-        <w:t>registrationScene</w:t>
-      </w:r>
-      <w:proofErr w:type="spellEnd"/>
-      <w:r>
-        <w:rPr>
-          <w:rFonts w:eastAsia="Helvetica"/>
-        </w:rPr>
-        <w:t>(){</w:t>
+        <w:t>registrationScene::~registrationScene(){</w:t>
       </w:r>
     </w:p>
     <w:p>
@@ -9114,21 +8061,7 @@
           <w:rFonts w:eastAsia="Helvetica"/>
         </w:rPr>
         <w:tab/>
-        <w:t xml:space="preserve">delete </w:t>
-      </w:r>
-      <w:proofErr w:type="spellStart"/>
-      <w:r>
-        <w:rPr>
-          <w:rFonts w:eastAsia="Helvetica"/>
-        </w:rPr>
-        <w:t>ui</w:t>
-      </w:r>
-      <w:proofErr w:type="spellEnd"/>
-      <w:r>
-        <w:rPr>
-          <w:rFonts w:eastAsia="Helvetica"/>
-        </w:rPr>
-        <w:t>;}</w:t>
+        <w:t>delete ui;}</w:t>
       </w:r>
     </w:p>
     <w:p>
@@ -9152,35 +8085,11 @@
           <w:rFonts w:eastAsia="Helvetica"/>
         </w:rPr>
       </w:pPr>
-      <w:proofErr w:type="spellStart"/>
-      <w:proofErr w:type="gramStart"/>
       <w:r>
         <w:rPr>
           <w:rFonts w:eastAsia="Helvetica"/>
         </w:rPr>
-        <w:t>registrationScene</w:t>
-      </w:r>
-      <w:proofErr w:type="spellEnd"/>
-      <w:r>
-        <w:rPr>
-          <w:rFonts w:eastAsia="Helvetica"/>
-        </w:rPr>
-        <w:t>::</w:t>
-      </w:r>
-      <w:proofErr w:type="spellStart"/>
-      <w:proofErr w:type="gramEnd"/>
-      <w:r>
-        <w:rPr>
-          <w:rFonts w:eastAsia="Helvetica"/>
-        </w:rPr>
-        <w:t>signUpButton</w:t>
-      </w:r>
-      <w:proofErr w:type="spellEnd"/>
-      <w:r>
-        <w:rPr>
-          <w:rFonts w:eastAsia="Helvetica"/>
-        </w:rPr>
-        <w:t>(){</w:t>
+        <w:t>registrationScene::signUpButton(){</w:t>
       </w:r>
     </w:p>
     <w:p>
@@ -9208,16 +8117,8 @@
         <w:rPr>
           <w:rFonts w:eastAsia="Helvetica"/>
         </w:rPr>
-        <w:t xml:space="preserve">/*Function to write SQL codes to connect to the database and check username, password, </w:t>
-      </w:r>
-      <w:proofErr w:type="spellStart"/>
-      <w:r>
-        <w:rPr>
-          <w:rFonts w:eastAsia="Helvetica"/>
-        </w:rPr>
-        <w:t>etc</w:t>
-      </w:r>
-      <w:proofErr w:type="spellEnd"/>
+        <w:t>/*Function to write SQL codes to connect to the database and check username, password, etc</w:t>
+      </w:r>
     </w:p>
     <w:p>
       <w:pPr>
@@ -9280,16 +8181,8 @@
           <w:rFonts w:eastAsia="Helvetica"/>
         </w:rPr>
         <w:tab/>
-        <w:t xml:space="preserve">setting </w:t>
-      </w:r>
-      <w:proofErr w:type="spellStart"/>
-      <w:r>
-        <w:rPr>
-          <w:rFonts w:eastAsia="Helvetica"/>
-        </w:rPr>
-        <w:t>hostName</w:t>
-      </w:r>
-      <w:proofErr w:type="spellEnd"/>
+        <w:t>setting hostName</w:t>
+      </w:r>
     </w:p>
     <w:p>
       <w:pPr>
@@ -9323,16 +8216,8 @@
           <w:rFonts w:eastAsia="Helvetica"/>
         </w:rPr>
         <w:tab/>
-        <w:t xml:space="preserve">setting </w:t>
-      </w:r>
-      <w:proofErr w:type="spellStart"/>
-      <w:r>
-        <w:rPr>
-          <w:rFonts w:eastAsia="Helvetica"/>
-        </w:rPr>
-        <w:t>databasaName</w:t>
-      </w:r>
-      <w:proofErr w:type="spellEnd"/>
+        <w:t>setting databasaName</w:t>
+      </w:r>
     </w:p>
     <w:p>
       <w:pPr>
@@ -9367,16 +8252,8 @@
           <w:rFonts w:eastAsia="Helvetica"/>
         </w:rPr>
         <w:tab/>
-        <w:t xml:space="preserve">setting </w:t>
-      </w:r>
-      <w:proofErr w:type="spellStart"/>
-      <w:r>
-        <w:rPr>
-          <w:rFonts w:eastAsia="Helvetica"/>
-        </w:rPr>
-        <w:t>userName</w:t>
-      </w:r>
-      <w:proofErr w:type="spellEnd"/>
+        <w:t>setting userName</w:t>
+      </w:r>
     </w:p>
     <w:p>
       <w:pPr>
@@ -9410,15 +8287,8 @@
           <w:rFonts w:eastAsia="Helvetica"/>
         </w:rPr>
         <w:tab/>
-      </w:r>
-      <w:proofErr w:type="spellStart"/>
-      <w:r>
-        <w:rPr>
-          <w:rFonts w:eastAsia="Helvetica"/>
-        </w:rPr>
         <w:t>settingPassword</w:t>
       </w:r>
-      <w:proofErr w:type="spellEnd"/>
     </w:p>
     <w:p>
       <w:pPr>
@@ -9445,21 +8315,7 @@
         <w:rPr>
           <w:rFonts w:eastAsia="Helvetica"/>
         </w:rPr>
-        <w:t xml:space="preserve"> Now </w:t>
-      </w:r>
-      <w:proofErr w:type="spellStart"/>
-      <w:r>
-        <w:rPr>
-          <w:rFonts w:eastAsia="Helvetica"/>
-        </w:rPr>
-        <w:t>QSQLDatabase</w:t>
-      </w:r>
-      <w:proofErr w:type="spellEnd"/>
-      <w:r>
-        <w:rPr>
-          <w:rFonts w:eastAsia="Helvetica"/>
-        </w:rPr>
-        <w:t xml:space="preserve"> class instance that represents a connection </w:t>
+        <w:t xml:space="preserve"> Now QSQLDatabase class instance that represents a connection </w:t>
       </w:r>
     </w:p>
     <w:p>
@@ -9488,21 +8344,7 @@
           <w:rFonts w:eastAsia="Helvetica"/>
         </w:rPr>
         <w:tab/>
-        <w:t xml:space="preserve">call static </w:t>
-      </w:r>
-      <w:proofErr w:type="spellStart"/>
-      <w:r>
-        <w:rPr>
-          <w:rFonts w:eastAsia="Helvetica"/>
-        </w:rPr>
-        <w:t>addDatabase</w:t>
-      </w:r>
-      <w:proofErr w:type="spellEnd"/>
-      <w:r>
-        <w:rPr>
-          <w:rFonts w:eastAsia="Helvetica"/>
-        </w:rPr>
-        <w:t xml:space="preserve"> function</w:t>
+        <w:t>call static addDatabase function</w:t>
       </w:r>
     </w:p>
     <w:p>
@@ -9559,21 +8401,7 @@
         <w:rPr>
           <w:rFonts w:eastAsia="Helvetica"/>
         </w:rPr>
-        <w:t xml:space="preserve">//Next check that the inputs gathered from </w:t>
-      </w:r>
-      <w:proofErr w:type="spellStart"/>
-      <w:r>
-        <w:rPr>
-          <w:rFonts w:eastAsia="Helvetica"/>
-        </w:rPr>
-        <w:t>ui</w:t>
-      </w:r>
-      <w:proofErr w:type="spellEnd"/>
-      <w:r>
-        <w:rPr>
-          <w:rFonts w:eastAsia="Helvetica"/>
-        </w:rPr>
-        <w:t xml:space="preserve"> math by using compare function</w:t>
+        <w:t>//Next check that the inputs gathered from ui math by using compare function</w:t>
       </w:r>
     </w:p>
     <w:p>
@@ -9602,20 +8430,7 @@
           <w:rFonts w:eastAsia="Helvetica"/>
         </w:rPr>
         <w:tab/>
-      </w:r>
-      <w:proofErr w:type="gramStart"/>
-      <w:r>
-        <w:rPr>
-          <w:rFonts w:eastAsia="Helvetica"/>
-        </w:rPr>
-        <w:t>if(</w:t>
-      </w:r>
-      <w:proofErr w:type="gramEnd"/>
-      <w:r>
-        <w:rPr>
-          <w:rFonts w:eastAsia="Helvetica"/>
-        </w:rPr>
-        <w:t>inputs don’t match)</w:t>
+        <w:t>if(inputs don’t match)</w:t>
       </w:r>
     </w:p>
     <w:p>
@@ -9650,21 +8465,7 @@
           <w:rFonts w:eastAsia="Helvetica"/>
         </w:rPr>
         <w:tab/>
-        <w:t xml:space="preserve">Display </w:t>
-      </w:r>
-      <w:proofErr w:type="spellStart"/>
-      <w:r>
-        <w:rPr>
-          <w:rFonts w:eastAsia="Helvetica"/>
-        </w:rPr>
-        <w:t>QMessageBox</w:t>
-      </w:r>
-      <w:proofErr w:type="spellEnd"/>
-      <w:r>
-        <w:rPr>
-          <w:rFonts w:eastAsia="Helvetica"/>
-        </w:rPr>
-        <w:t xml:space="preserve"> with message error</w:t>
+        <w:t>Display QMessageBox with message error</w:t>
       </w:r>
     </w:p>
     <w:p>
@@ -9749,16 +8550,8 @@
         <w:rPr>
           <w:rFonts w:eastAsia="Helvetica"/>
         </w:rPr>
-        <w:t xml:space="preserve">if (not </w:t>
-      </w:r>
-      <w:proofErr w:type="gramStart"/>
-      <w:r>
-        <w:rPr>
-          <w:rFonts w:eastAsia="Helvetica"/>
-        </w:rPr>
-        <w:t>Okay )</w:t>
-      </w:r>
-      <w:proofErr w:type="gramEnd"/>
+        <w:t>if (not Okay )</w:t>
+      </w:r>
     </w:p>
     <w:p>
       <w:pPr>
@@ -9786,20 +8579,7 @@
           <w:rFonts w:eastAsia="Helvetica"/>
         </w:rPr>
         <w:tab/>
-      </w:r>
-      <w:proofErr w:type="gramStart"/>
-      <w:r>
-        <w:rPr>
-          <w:rFonts w:eastAsia="Helvetica"/>
-        </w:rPr>
-        <w:t>report  an</w:t>
-      </w:r>
-      <w:proofErr w:type="gramEnd"/>
-      <w:r>
-        <w:rPr>
-          <w:rFonts w:eastAsia="Helvetica"/>
-        </w:rPr>
-        <w:t xml:space="preserve"> error occurred during connection to database</w:t>
+        <w:t>report  an error occurred during connection to database</w:t>
       </w:r>
     </w:p>
     <w:p>
@@ -9828,20 +8608,7 @@
           <w:rFonts w:eastAsia="Helvetica"/>
         </w:rPr>
         <w:tab/>
-      </w:r>
-      <w:proofErr w:type="gramStart"/>
-      <w:r>
-        <w:rPr>
-          <w:rFonts w:eastAsia="Helvetica"/>
-        </w:rPr>
-        <w:t>Message::</w:t>
-      </w:r>
-      <w:proofErr w:type="gramEnd"/>
-      <w:r>
-        <w:rPr>
-          <w:rFonts w:eastAsia="Helvetica"/>
-        </w:rPr>
-        <w:t>critical(“Error”)</w:t>
+        <w:t>Message::critical(“Error”)</w:t>
       </w:r>
     </w:p>
     <w:p>
@@ -9927,21 +8694,7 @@
           <w:rFonts w:eastAsia="Helvetica"/>
         </w:rPr>
         <w:tab/>
-        <w:t xml:space="preserve">assign values to </w:t>
-      </w:r>
-      <w:proofErr w:type="spellStart"/>
-      <w:r>
-        <w:rPr>
-          <w:rFonts w:eastAsia="Helvetica"/>
-        </w:rPr>
-        <w:t>signUpQuery</w:t>
-      </w:r>
-      <w:proofErr w:type="spellEnd"/>
-      <w:r>
-        <w:rPr>
-          <w:rFonts w:eastAsia="Helvetica"/>
-        </w:rPr>
-        <w:t>;</w:t>
+        <w:t>assign values to signUpQuery;</w:t>
       </w:r>
     </w:p>
     <w:p>
@@ -9969,35 +8722,7 @@
         <w:rPr>
           <w:rFonts w:eastAsia="Helvetica"/>
         </w:rPr>
-        <w:t>if (</w:t>
-      </w:r>
-      <w:proofErr w:type="spellStart"/>
-      <w:r>
-        <w:rPr>
-          <w:rFonts w:eastAsia="Helvetica"/>
-        </w:rPr>
-        <w:t>signUpQuery</w:t>
-      </w:r>
-      <w:proofErr w:type="spellEnd"/>
-      <w:r>
-        <w:rPr>
-          <w:rFonts w:eastAsia="Helvetica"/>
-        </w:rPr>
-        <w:t xml:space="preserve"> is successful in </w:t>
-      </w:r>
-      <w:proofErr w:type="gramStart"/>
-      <w:r>
-        <w:rPr>
-          <w:rFonts w:eastAsia="Helvetica"/>
-        </w:rPr>
-        <w:t>exec(</w:t>
-      </w:r>
-      <w:proofErr w:type="gramEnd"/>
-      <w:r>
-        <w:rPr>
-          <w:rFonts w:eastAsia="Helvetica"/>
-        </w:rPr>
-        <w:t>))</w:t>
+        <w:t>if (signUpQuery is successful in exec())</w:t>
       </w:r>
     </w:p>
     <w:p>
@@ -10026,30 +8751,8 @@
           <w:rFonts w:eastAsia="Helvetica"/>
         </w:rPr>
         <w:tab/>
-        <w:t xml:space="preserve">Display </w:t>
-      </w:r>
-      <w:proofErr w:type="spellStart"/>
-      <w:r>
-        <w:rPr>
-          <w:rFonts w:eastAsia="Helvetica"/>
-        </w:rPr>
-        <w:t>QMessageBox</w:t>
-      </w:r>
-      <w:proofErr w:type="spellEnd"/>
-      <w:r>
-        <w:rPr>
-          <w:rFonts w:eastAsia="Helvetica"/>
-        </w:rPr>
-        <w:t xml:space="preserve"> (“Thank you for signing up”</w:t>
-      </w:r>
-      <w:proofErr w:type="gramStart"/>
-      <w:r>
-        <w:rPr>
-          <w:rFonts w:eastAsia="Helvetica"/>
-        </w:rPr>
-        <w:t>) ;</w:t>
-      </w:r>
-      <w:proofErr w:type="gramEnd"/>
+        <w:t>Display QMessageBox (“Thank you for signing up”) ;</w:t>
+      </w:r>
     </w:p>
     <w:p>
       <w:pPr>
@@ -10105,28 +8808,7 @@
           <w:rFonts w:eastAsia="Helvetica"/>
         </w:rPr>
         <w:tab/>
-      </w:r>
-      <w:proofErr w:type="spellStart"/>
-      <w:proofErr w:type="gramStart"/>
-      <w:r>
-        <w:rPr>
-          <w:rFonts w:eastAsia="Helvetica"/>
-        </w:rPr>
-        <w:t>QMessageBox</w:t>
-      </w:r>
-      <w:proofErr w:type="spellEnd"/>
-      <w:r>
-        <w:rPr>
-          <w:rFonts w:eastAsia="Helvetica"/>
-        </w:rPr>
-        <w:t>(</w:t>
-      </w:r>
-      <w:proofErr w:type="gramEnd"/>
-      <w:r>
-        <w:rPr>
-          <w:rFonts w:eastAsia="Helvetica"/>
-        </w:rPr>
-        <w:t>“Possible mismatch”)</w:t>
+        <w:t>QMessageBox(“Possible mismatch”)</w:t>
       </w:r>
     </w:p>
     <w:p>
@@ -10179,35 +8861,11 @@
           <w:rFonts w:eastAsia="Helvetica"/>
         </w:rPr>
       </w:pPr>
-      <w:proofErr w:type="spellStart"/>
-      <w:proofErr w:type="gramStart"/>
       <w:r>
         <w:rPr>
           <w:rFonts w:eastAsia="Helvetica"/>
         </w:rPr>
-        <w:t>registrationScence</w:t>
-      </w:r>
-      <w:proofErr w:type="spellEnd"/>
-      <w:r>
-        <w:rPr>
-          <w:rFonts w:eastAsia="Helvetica"/>
-        </w:rPr>
-        <w:t>::</w:t>
-      </w:r>
-      <w:proofErr w:type="spellStart"/>
-      <w:proofErr w:type="gramEnd"/>
-      <w:r>
-        <w:rPr>
-          <w:rFonts w:eastAsia="Helvetica"/>
-        </w:rPr>
-        <w:t>helpButton</w:t>
-      </w:r>
-      <w:proofErr w:type="spellEnd"/>
-      <w:r>
-        <w:rPr>
-          <w:rFonts w:eastAsia="Helvetica"/>
-        </w:rPr>
-        <w:t>(){</w:t>
+        <w:t>registrationScence::helpButton(){</w:t>
       </w:r>
     </w:p>
     <w:p>
@@ -10264,28 +8922,7 @@
           <w:rFonts w:eastAsia="Helvetica"/>
         </w:rPr>
         <w:tab/>
-      </w:r>
-      <w:proofErr w:type="spellStart"/>
-      <w:proofErr w:type="gramStart"/>
-      <w:r>
-        <w:rPr>
-          <w:rFonts w:eastAsia="Helvetica"/>
-        </w:rPr>
-        <w:t>QMessageBox</w:t>
-      </w:r>
-      <w:proofErr w:type="spellEnd"/>
-      <w:r>
-        <w:rPr>
-          <w:rFonts w:eastAsia="Helvetica"/>
-        </w:rPr>
-        <w:t>(</w:t>
-      </w:r>
-      <w:proofErr w:type="gramEnd"/>
-      <w:r>
-        <w:rPr>
-          <w:rFonts w:eastAsia="Helvetica"/>
-        </w:rPr>
-        <w:t>“Confirm password”)}</w:t>
+        <w:t>QMessageBox(“Confirm password”)}</w:t>
       </w:r>
     </w:p>
     <w:p>
@@ -10343,41 +8980,17 @@
     </w:p>
     <w:p>
       <w:r>
-        <w:t>#include “</w:t>
-      </w:r>
-      <w:proofErr w:type="spellStart"/>
-      <w:r>
-        <w:t>resetpassword.h</w:t>
-      </w:r>
-      <w:proofErr w:type="spellEnd"/>
-      <w:r>
-        <w:t>”</w:t>
-      </w:r>
-    </w:p>
-    <w:p>
-      <w:r>
-        <w:t>#include “</w:t>
-      </w:r>
-      <w:proofErr w:type="spellStart"/>
-      <w:r>
-        <w:t>ui_resetpassword.h</w:t>
-      </w:r>
-      <w:proofErr w:type="spellEnd"/>
-      <w:r>
-        <w:t>”</w:t>
-      </w:r>
-    </w:p>
-    <w:p>
-      <w:r>
-        <w:t>#include &lt;</w:t>
-      </w:r>
-      <w:proofErr w:type="spellStart"/>
-      <w:r>
-        <w:t>QmessageBox</w:t>
-      </w:r>
-      <w:proofErr w:type="spellEnd"/>
-      <w:r>
-        <w:t>&gt;</w:t>
+        <w:t>#include “resetpassword.h”</w:t>
+      </w:r>
+    </w:p>
+    <w:p>
+      <w:r>
+        <w:t>#include “ui_resetpassword.h”</w:t>
+      </w:r>
+    </w:p>
+    <w:p>
+      <w:r>
+        <w:t>#include &lt;QmessageBox&gt;</w:t>
       </w:r>
     </w:p>
     <w:p>
@@ -10386,119 +8999,36 @@
       </w:r>
     </w:p>
     <w:p>
-      <w:proofErr w:type="spellStart"/>
-      <w:proofErr w:type="gramStart"/>
-      <w:r>
-        <w:t>resetPassword</w:t>
-      </w:r>
-      <w:proofErr w:type="spellEnd"/>
-      <w:r>
-        <w:t>::</w:t>
-      </w:r>
-      <w:proofErr w:type="spellStart"/>
-      <w:proofErr w:type="gramEnd"/>
-      <w:r>
-        <w:t>resetPassword</w:t>
-      </w:r>
-      <w:proofErr w:type="spellEnd"/>
-      <w:r>
-        <w:t>(</w:t>
-      </w:r>
-      <w:proofErr w:type="spellStart"/>
-      <w:r>
-        <w:t>QWidget</w:t>
-      </w:r>
-      <w:proofErr w:type="spellEnd"/>
-      <w:r>
-        <w:t xml:space="preserve"> *parent){</w:t>
+      <w:r>
+        <w:t>resetPassword::resetPassword(QWidget *parent){</w:t>
       </w:r>
     </w:p>
     <w:p>
       <w:r>
         <w:tab/>
-        <w:t xml:space="preserve">create a user interface </w:t>
-      </w:r>
-      <w:proofErr w:type="spellStart"/>
-      <w:r>
-        <w:t>ibject</w:t>
-      </w:r>
-      <w:proofErr w:type="spellEnd"/>
-      <w:r>
-        <w:t xml:space="preserve"> </w:t>
+        <w:t xml:space="preserve">create a user interface ibject </w:t>
       </w:r>
     </w:p>
     <w:p>
       <w:r>
         <w:tab/>
-        <w:t xml:space="preserve">create instances of widgets described in </w:t>
-      </w:r>
-      <w:proofErr w:type="spellStart"/>
-      <w:r>
-        <w:t>ui</w:t>
-      </w:r>
-      <w:proofErr w:type="spellEnd"/>
-      <w:r>
-        <w:t xml:space="preserve"> file </w:t>
+        <w:t xml:space="preserve">create instances of widgets described in ui file </w:t>
       </w:r>
     </w:p>
     <w:p>
       <w:r>
         <w:tab/>
-        <w:t xml:space="preserve">new </w:t>
-      </w:r>
-      <w:proofErr w:type="spellStart"/>
-      <w:proofErr w:type="gramStart"/>
-      <w:r>
-        <w:t>ui</w:t>
-      </w:r>
-      <w:proofErr w:type="spellEnd"/>
-      <w:r>
-        <w:t>::</w:t>
-      </w:r>
-      <w:proofErr w:type="gramEnd"/>
-      <w:r>
-        <w:t xml:space="preserve"> </w:t>
-      </w:r>
-      <w:proofErr w:type="spellStart"/>
-      <w:r>
-        <w:t>resetPassword</w:t>
-      </w:r>
-      <w:proofErr w:type="spellEnd"/>
-      <w:r>
-        <w:t>}</w:t>
-      </w:r>
-    </w:p>
-    <w:p>
-      <w:r>
-        <w:t>//</w:t>
-      </w:r>
-      <w:proofErr w:type="spellStart"/>
-      <w:r>
-        <w:t>Deconstructor</w:t>
-      </w:r>
-      <w:proofErr w:type="spellEnd"/>
-    </w:p>
-    <w:p>
-      <w:proofErr w:type="spellStart"/>
-      <w:proofErr w:type="gramStart"/>
-      <w:r>
-        <w:t>resetPassword</w:t>
-      </w:r>
-      <w:proofErr w:type="spellEnd"/>
-      <w:r>
-        <w:t>::</w:t>
-      </w:r>
-      <w:proofErr w:type="gramEnd"/>
-      <w:r>
-        <w:t>~</w:t>
-      </w:r>
-      <w:proofErr w:type="spellStart"/>
-      <w:r>
-        <w:t>resetPassword</w:t>
-      </w:r>
-      <w:proofErr w:type="spellEnd"/>
-      <w:r>
-        <w:t>()</w:t>
+        <w:t>new ui:: resetPassword}</w:t>
+      </w:r>
+    </w:p>
+    <w:p>
+      <w:r>
+        <w:t>//Deconstructor</w:t>
+      </w:r>
+    </w:p>
+    <w:p>
+      <w:r>
+        <w:t>resetPassword::~resetPassword()</w:t>
       </w:r>
     </w:p>
     <w:p>
@@ -10507,37 +9037,12 @@
       </w:r>
       <w:r>
         <w:tab/>
-        <w:t xml:space="preserve">delete </w:t>
-      </w:r>
-      <w:proofErr w:type="spellStart"/>
-      <w:r>
-        <w:t>ui</w:t>
-      </w:r>
-      <w:proofErr w:type="spellEnd"/>
-      <w:proofErr w:type="gramStart"/>
-      <w:r>
-        <w:t>; }</w:t>
-      </w:r>
-      <w:proofErr w:type="gramEnd"/>
-    </w:p>
-    <w:p>
-      <w:proofErr w:type="spellStart"/>
-      <w:proofErr w:type="gramStart"/>
-      <w:r>
-        <w:t>resetPassword</w:t>
-      </w:r>
-      <w:proofErr w:type="spellEnd"/>
-      <w:r>
-        <w:t>::</w:t>
-      </w:r>
-      <w:proofErr w:type="spellStart"/>
-      <w:proofErr w:type="gramEnd"/>
-      <w:r>
-        <w:t>resetSumbitButton</w:t>
-      </w:r>
-      <w:proofErr w:type="spellEnd"/>
-      <w:r>
-        <w:t>(){</w:t>
+        <w:t>delete ui; }</w:t>
+      </w:r>
+    </w:p>
+    <w:p>
+      <w:r>
+        <w:t>resetPassword::resetSumbitButton(){</w:t>
       </w:r>
     </w:p>
     <w:p>
@@ -10548,41 +9053,13 @@
     <w:p>
       <w:r>
         <w:tab/>
-      </w:r>
-      <w:proofErr w:type="spellStart"/>
-      <w:r>
-        <w:t>Qsql</w:t>
-      </w:r>
-      <w:proofErr w:type="spellEnd"/>
-      <w:r>
-        <w:t xml:space="preserve"> instance for representing connection</w:t>
+        <w:t>Qsql instance for representing connection</w:t>
       </w:r>
     </w:p>
     <w:p>
       <w:r>
         <w:tab/>
-        <w:t xml:space="preserve">call static </w:t>
-      </w:r>
-      <w:proofErr w:type="spellStart"/>
-      <w:proofErr w:type="gramStart"/>
-      <w:r>
-        <w:t>addDatabase</w:t>
-      </w:r>
-      <w:proofErr w:type="spellEnd"/>
-      <w:r>
-        <w:t>(</w:t>
-      </w:r>
-      <w:proofErr w:type="gramEnd"/>
-      <w:r>
-        <w:t>) function and specify driver (“</w:t>
-      </w:r>
-      <w:proofErr w:type="spellStart"/>
-      <w:r>
-        <w:t>QMySQL</w:t>
-      </w:r>
-      <w:proofErr w:type="spellEnd"/>
-      <w:r>
-        <w:t>”)</w:t>
+        <w:t>call static addDatabase() function and specify driver (“QMySQL”)</w:t>
       </w:r>
     </w:p>
     <w:p>
@@ -10593,12 +9070,8 @@
     <w:p>
       <w:r>
         <w:tab/>
-      </w:r>
-      <w:proofErr w:type="spellStart"/>
-      <w:r>
         <w:t>setHostname</w:t>
       </w:r>
-      <w:proofErr w:type="spellEnd"/>
     </w:p>
     <w:p>
       <w:pPr>
@@ -10611,12 +9084,8 @@
       </w:pPr>
       <w:r>
         <w:tab/>
-      </w:r>
-      <w:proofErr w:type="spellStart"/>
-      <w:r>
         <w:t>setDatabaseName</w:t>
       </w:r>
-      <w:proofErr w:type="spellEnd"/>
       <w:r>
         <w:tab/>
       </w:r>
@@ -10624,23 +9093,14 @@
     <w:p>
       <w:r>
         <w:tab/>
-      </w:r>
-      <w:proofErr w:type="spellStart"/>
-      <w:r>
         <w:t>setUserName</w:t>
       </w:r>
-      <w:proofErr w:type="spellEnd"/>
-    </w:p>
-    <w:p>
-      <w:r>
-        <w:lastRenderedPageBreak/>
+    </w:p>
+    <w:p>
+      <w:r>
         <w:tab/>
-      </w:r>
-      <w:proofErr w:type="spellStart"/>
-      <w:r>
         <w:t>setPassword</w:t>
       </w:r>
-      <w:proofErr w:type="spellEnd"/>
     </w:p>
     <w:p>
       <w:r>
@@ -10655,142 +9115,54 @@
     <w:p>
       <w:r>
         <w:tab/>
-      </w:r>
-      <w:proofErr w:type="spellStart"/>
-      <w:r>
-        <w:t>firstName</w:t>
-      </w:r>
-      <w:proofErr w:type="spellEnd"/>
-      <w:r>
-        <w:t xml:space="preserve"> =</w:t>
-      </w:r>
-      <w:proofErr w:type="spellStart"/>
-      <w:r>
-        <w:t>resetFirstName</w:t>
-      </w:r>
-      <w:proofErr w:type="spellEnd"/>
+        <w:t>firstName =resetFirstName</w:t>
+      </w:r>
     </w:p>
     <w:p>
       <w:r>
         <w:tab/>
-      </w:r>
-      <w:proofErr w:type="spellStart"/>
-      <w:r>
-        <w:t>lastName</w:t>
-      </w:r>
-      <w:proofErr w:type="spellEnd"/>
-      <w:r>
-        <w:t>=</w:t>
-      </w:r>
-      <w:proofErr w:type="spellStart"/>
-      <w:r>
-        <w:t>resetLastName</w:t>
-      </w:r>
-      <w:proofErr w:type="spellEnd"/>
+        <w:t>lastName=resetLastName</w:t>
+      </w:r>
     </w:p>
     <w:p>
       <w:r>
         <w:tab/>
-      </w:r>
-      <w:proofErr w:type="spellStart"/>
-      <w:r>
-        <w:t>userName</w:t>
-      </w:r>
-      <w:proofErr w:type="spellEnd"/>
-      <w:r>
-        <w:t>=</w:t>
-      </w:r>
-      <w:proofErr w:type="spellStart"/>
-      <w:r>
-        <w:t>resetUserName</w:t>
-      </w:r>
-      <w:proofErr w:type="spellEnd"/>
+        <w:t>userName=resetUserName</w:t>
+      </w:r>
     </w:p>
     <w:p>
       <w:r>
         <w:tab/>
-      </w:r>
-      <w:proofErr w:type="gramStart"/>
-      <w:r>
-        <w:t>if(</w:t>
-      </w:r>
-      <w:proofErr w:type="gramEnd"/>
-      <w:r>
-        <w:t>connection fails){</w:t>
+        <w:t>if(connection fails){</w:t>
       </w:r>
     </w:p>
     <w:p>
       <w:r>
         <w:tab/>
-        <w:t xml:space="preserve">Display message </w:t>
-      </w:r>
-      <w:proofErr w:type="spellStart"/>
-      <w:r>
-        <w:t>QmessageBox</w:t>
-      </w:r>
-      <w:proofErr w:type="spellEnd"/>
+        <w:t>Display message QmessageBox</w:t>
+      </w:r>
     </w:p>
     <w:p>
       <w:r>
         <w:tab/>
-      </w:r>
-      <w:proofErr w:type="gramStart"/>
-      <w:r>
         <w:t>return }</w:t>
       </w:r>
-      <w:proofErr w:type="gramEnd"/>
-    </w:p>
-    <w:p>
-      <w:proofErr w:type="gramStart"/>
-      <w:r>
-        <w:t>else  query</w:t>
-      </w:r>
-      <w:proofErr w:type="gramEnd"/>
-      <w:r>
-        <w:t xml:space="preserve"> to get information</w:t>
+    </w:p>
+    <w:p>
+      <w:r>
+        <w:t>else  query to get information</w:t>
       </w:r>
     </w:p>
     <w:p>
       <w:r>
         <w:tab/>
-        <w:t xml:space="preserve">search for </w:t>
-      </w:r>
-      <w:proofErr w:type="spellStart"/>
-      <w:r>
-        <w:t>realLastName</w:t>
-      </w:r>
-      <w:proofErr w:type="spellEnd"/>
-      <w:r>
-        <w:t xml:space="preserve">, </w:t>
-      </w:r>
-      <w:proofErr w:type="spellStart"/>
-      <w:r>
-        <w:t>realQuestion</w:t>
-      </w:r>
-      <w:proofErr w:type="spellEnd"/>
-      <w:r>
-        <w:t xml:space="preserve">, </w:t>
-      </w:r>
-      <w:proofErr w:type="spellStart"/>
-      <w:r>
-        <w:t>realAnswer</w:t>
-      </w:r>
-      <w:proofErr w:type="spellEnd"/>
-      <w:r>
-        <w:t>;</w:t>
+        <w:t>search for realLastName, realQuestion, realAnswer;</w:t>
       </w:r>
     </w:p>
     <w:p>
       <w:r>
         <w:tab/>
-      </w:r>
-      <w:proofErr w:type="gramStart"/>
-      <w:r>
-        <w:t>if(</w:t>
-      </w:r>
-      <w:proofErr w:type="gramEnd"/>
-      <w:r>
-        <w:t>searching fails)</w:t>
+        <w:t>if(searching fails)</w:t>
       </w:r>
     </w:p>
     <w:p>
@@ -10799,13 +9171,8 @@
       </w:r>
       <w:r>
         <w:tab/>
-        <w:t xml:space="preserve">Display error </w:t>
-      </w:r>
-      <w:proofErr w:type="gramStart"/>
-      <w:r>
-        <w:t>message ;</w:t>
-      </w:r>
-      <w:proofErr w:type="gramEnd"/>
+        <w:t>Display error message ;</w:t>
+      </w:r>
     </w:p>
     <w:p>
       <w:r>
@@ -10815,53 +9182,25 @@
     <w:p>
       <w:r>
         <w:tab/>
-      </w:r>
-      <w:proofErr w:type="spellStart"/>
-      <w:r>
-        <w:t>realFirstName</w:t>
-      </w:r>
-      <w:proofErr w:type="spellEnd"/>
-      <w:r>
-        <w:t xml:space="preserve">=searching </w:t>
+        <w:t xml:space="preserve">realFirstName=searching </w:t>
       </w:r>
     </w:p>
     <w:p>
       <w:r>
         <w:tab/>
-      </w:r>
-      <w:proofErr w:type="spellStart"/>
-      <w:r>
-        <w:t>realLastName</w:t>
-      </w:r>
-      <w:proofErr w:type="spellEnd"/>
-      <w:r>
-        <w:t xml:space="preserve">=searching </w:t>
+        <w:t xml:space="preserve">realLastName=searching </w:t>
       </w:r>
     </w:p>
     <w:p>
       <w:r>
         <w:tab/>
-      </w:r>
-      <w:proofErr w:type="spellStart"/>
-      <w:r>
-        <w:t>realQuestion</w:t>
-      </w:r>
-      <w:proofErr w:type="spellEnd"/>
-      <w:r>
-        <w:t xml:space="preserve">=searching </w:t>
+        <w:t xml:space="preserve">realQuestion=searching </w:t>
       </w:r>
     </w:p>
     <w:p>
       <w:r>
         <w:tab/>
-      </w:r>
-      <w:proofErr w:type="spellStart"/>
-      <w:r>
-        <w:t>realAnswer</w:t>
-      </w:r>
-      <w:proofErr w:type="spellEnd"/>
-      <w:r>
-        <w:t>=searching}</w:t>
+        <w:t>realAnswer=searching}</w:t>
       </w:r>
     </w:p>
     <w:p>
@@ -10871,25 +9210,13 @@
     </w:p>
     <w:p>
       <w:r>
-        <w:t xml:space="preserve">compare to </w:t>
-      </w:r>
-      <w:proofErr w:type="spellStart"/>
-      <w:r>
-        <w:t>realAnswer</w:t>
-      </w:r>
-      <w:proofErr w:type="spellEnd"/>
+        <w:t>compare to realAnswer</w:t>
+      </w:r>
     </w:p>
     <w:p>
       <w:r>
         <w:tab/>
-      </w:r>
-      <w:proofErr w:type="gramStart"/>
-      <w:r>
-        <w:t>if(</w:t>
-      </w:r>
-      <w:proofErr w:type="gramEnd"/>
-      <w:r>
-        <w:t>not matching){</w:t>
+        <w:t>if(not matching){</w:t>
       </w:r>
     </w:p>
     <w:p>
@@ -10898,15 +9225,7 @@
       </w:r>
       <w:r>
         <w:tab/>
-        <w:t xml:space="preserve">Display error </w:t>
-      </w:r>
-      <w:proofErr w:type="gramStart"/>
-      <w:r>
-        <w:t>message(</w:t>
-      </w:r>
-      <w:proofErr w:type="gramEnd"/>
-      <w:r>
-        <w:t>“Answers don't match);</w:t>
+        <w:t>Display error message(“Answers don't match);</w:t>
       </w:r>
     </w:p>
     <w:p>
@@ -10928,21 +9247,8 @@
     </w:p>
     <w:p>
       <w:r>
-        <w:t xml:space="preserve">hold </w:t>
-      </w:r>
-      <w:proofErr w:type="spellStart"/>
-      <w:r>
-        <w:t>newPassword</w:t>
-      </w:r>
-      <w:proofErr w:type="spellEnd"/>
-      <w:r>
-        <w:t xml:space="preserve"> and </w:t>
-      </w:r>
-      <w:proofErr w:type="spellStart"/>
-      <w:r>
-        <w:t>retypedPassword</w:t>
-      </w:r>
-      <w:proofErr w:type="spellEnd"/>
+        <w:t>hold newPassword and retypedPassword</w:t>
+      </w:r>
     </w:p>
     <w:p>
       <w:r>
@@ -10957,27 +9263,14 @@
       </w:r>
     </w:p>
     <w:p>
-      <w:proofErr w:type="gramStart"/>
-      <w:r>
-        <w:t>while(</w:t>
-      </w:r>
-      <w:proofErr w:type="gramEnd"/>
-      <w:r>
-        <w:t>not matching)</w:t>
+      <w:r>
+        <w:t>while(not matching)</w:t>
       </w:r>
     </w:p>
     <w:p>
       <w:r>
         <w:tab/>
-        <w:t xml:space="preserve">Display error </w:t>
-      </w:r>
-      <w:proofErr w:type="gramStart"/>
-      <w:r>
-        <w:t>message(</w:t>
-      </w:r>
-      <w:proofErr w:type="gramEnd"/>
-      <w:r>
-        <w:t>“passwords don't match')</w:t>
+        <w:t>Display error message(“passwords don't match')</w:t>
       </w:r>
     </w:p>
     <w:p>
@@ -11000,28 +9293,13 @@
     <w:p>
       <w:r>
         <w:tab/>
-      </w:r>
-      <w:proofErr w:type="gramStart"/>
-      <w:r>
-        <w:t>if(</w:t>
-      </w:r>
-      <w:proofErr w:type="gramEnd"/>
-      <w:r>
-        <w:t>update if successful){</w:t>
+        <w:t>if(update if successful){</w:t>
       </w:r>
     </w:p>
     <w:p>
       <w:r>
         <w:tab/>
-        <w:t xml:space="preserve">Display </w:t>
-      </w:r>
-      <w:proofErr w:type="gramStart"/>
-      <w:r>
-        <w:t>message(</w:t>
-      </w:r>
-      <w:proofErr w:type="gramEnd"/>
-      <w:r>
-        <w:t>“Password Update”)</w:t>
+        <w:t>Display message(“Password Update”)</w:t>
       </w:r>
     </w:p>
     <w:p>
@@ -11032,54 +9310,19 @@
     </w:p>
     <w:p>
       <w:r>
-        <w:t xml:space="preserve">else Display error </w:t>
-      </w:r>
-      <w:proofErr w:type="gramStart"/>
-      <w:r>
-        <w:t>message ;</w:t>
-      </w:r>
-      <w:proofErr w:type="gramEnd"/>
-      <w:r>
-        <w:t>}</w:t>
-      </w:r>
-    </w:p>
-    <w:p>
-      <w:proofErr w:type="spellStart"/>
-      <w:proofErr w:type="gramStart"/>
-      <w:r>
-        <w:t>resetPassword</w:t>
-      </w:r>
-      <w:proofErr w:type="spellEnd"/>
-      <w:r>
-        <w:t>::</w:t>
-      </w:r>
-      <w:proofErr w:type="spellStart"/>
-      <w:proofErr w:type="gramEnd"/>
-      <w:r>
-        <w:t>resetHelpButton</w:t>
-      </w:r>
-      <w:proofErr w:type="spellEnd"/>
-      <w:r>
-        <w:t>(){</w:t>
+        <w:t>else Display error message ;}</w:t>
+      </w:r>
+    </w:p>
+    <w:p>
+      <w:r>
+        <w:t>resetPassword::resetHelpButton(){</w:t>
       </w:r>
     </w:p>
     <w:p>
       <w:r>
         <w:tab/>
-      </w:r>
-      <w:proofErr w:type="spellStart"/>
-      <w:r>
-        <w:t>MessageBox</w:t>
-      </w:r>
-      <w:proofErr w:type="spellEnd"/>
-      <w:r>
-        <w:t xml:space="preserve"> </w:t>
-      </w:r>
-      <w:proofErr w:type="spellStart"/>
-      <w:r>
-        <w:t>onHelp</w:t>
-      </w:r>
-      <w:proofErr w:type="spellEnd"/>
+        <w:t>MessageBox onHelp</w:t>
+      </w:r>
     </w:p>
     <w:p>
       <w:r>
@@ -11122,103 +9365,39 @@
     </w:p>
     <w:p>
       <w:r>
-        <w:t>#include “</w:t>
-      </w:r>
-      <w:proofErr w:type="spellStart"/>
-      <w:r>
-        <w:t>selectgamemode.h</w:t>
-      </w:r>
-      <w:proofErr w:type="spellEnd"/>
-      <w:r>
-        <w:t>”</w:t>
-      </w:r>
-    </w:p>
-    <w:p>
-      <w:r>
-        <w:t>#include “</w:t>
-      </w:r>
-      <w:proofErr w:type="spellStart"/>
-      <w:r>
-        <w:t>ui_selectgamemode.h</w:t>
-      </w:r>
-      <w:proofErr w:type="spellEnd"/>
-      <w:r>
-        <w:t>”</w:t>
-      </w:r>
-    </w:p>
-    <w:p>
-      <w:r>
-        <w:t>#include “</w:t>
-      </w:r>
-      <w:proofErr w:type="spellStart"/>
-      <w:r>
-        <w:t>difficultylevel.h</w:t>
-      </w:r>
-      <w:proofErr w:type="spellEnd"/>
-      <w:r>
-        <w:t>”</w:t>
-      </w:r>
-    </w:p>
-    <w:p>
-      <w:r>
-        <w:lastRenderedPageBreak/>
+        <w:t>#include “selectgamemode.h”</w:t>
+      </w:r>
+    </w:p>
+    <w:p>
+      <w:r>
+        <w:t>#include “ui_selectgamemode.h”</w:t>
+      </w:r>
+    </w:p>
+    <w:p>
+      <w:r>
+        <w:t>#include “difficultylevel.h”</w:t>
+      </w:r>
+    </w:p>
+    <w:p>
+      <w:r>
         <w:t>//Constructor</w:t>
       </w:r>
     </w:p>
     <w:p>
-      <w:proofErr w:type="spellStart"/>
-      <w:proofErr w:type="gramStart"/>
-      <w:r>
-        <w:t>selectGameMode</w:t>
-      </w:r>
-      <w:proofErr w:type="spellEnd"/>
-      <w:r>
-        <w:t>::</w:t>
-      </w:r>
-      <w:proofErr w:type="spellStart"/>
-      <w:proofErr w:type="gramEnd"/>
-      <w:r>
-        <w:t>selectGameMode</w:t>
-      </w:r>
-      <w:proofErr w:type="spellEnd"/>
-      <w:r>
-        <w:t xml:space="preserve"> (</w:t>
-      </w:r>
-      <w:proofErr w:type="spellStart"/>
-      <w:r>
-        <w:t>Qwidget</w:t>
-      </w:r>
-      <w:proofErr w:type="spellEnd"/>
-      <w:r>
-        <w:t xml:space="preserve">  *parent) :</w:t>
+      <w:r>
+        <w:t>selectGameMode::selectGameMode (Qwidget  *parent) :</w:t>
       </w:r>
     </w:p>
     <w:p>
       <w:r>
         <w:tab/>
-        <w:t xml:space="preserve">Create a </w:t>
-      </w:r>
-      <w:proofErr w:type="spellStart"/>
-      <w:r>
-        <w:t>selectGameMode</w:t>
-      </w:r>
-      <w:proofErr w:type="spellEnd"/>
-      <w:r>
-        <w:t xml:space="preserve"> user interface object </w:t>
+        <w:t xml:space="preserve">Create a selectGameMode user interface object </w:t>
       </w:r>
     </w:p>
     <w:p>
       <w:r>
         <w:tab/>
-        <w:t xml:space="preserve">Create instances of widgets described in </w:t>
-      </w:r>
-      <w:proofErr w:type="spellStart"/>
-      <w:r>
-        <w:t>ui</w:t>
-      </w:r>
-      <w:proofErr w:type="spellEnd"/>
-      <w:r>
-        <w:t xml:space="preserve"> file </w:t>
+        <w:t xml:space="preserve">Create instances of widgets described in ui file </w:t>
       </w:r>
     </w:p>
     <w:p>
@@ -11227,26 +9406,8 @@
       </w:r>
     </w:p>
     <w:p>
-      <w:proofErr w:type="spellStart"/>
-      <w:proofErr w:type="gramStart"/>
-      <w:r>
-        <w:t>selectGameMdode</w:t>
-      </w:r>
-      <w:proofErr w:type="spellEnd"/>
-      <w:r>
-        <w:t>::</w:t>
-      </w:r>
-      <w:proofErr w:type="gramEnd"/>
-      <w:r>
-        <w:t>~</w:t>
-      </w:r>
-      <w:proofErr w:type="spellStart"/>
-      <w:r>
-        <w:t>selectGameMode</w:t>
-      </w:r>
-      <w:proofErr w:type="spellEnd"/>
-      <w:r>
-        <w:t>()</w:t>
+      <w:r>
+        <w:t>selectGameMdode::~selectGameMode()</w:t>
       </w:r>
     </w:p>
     <w:p>
@@ -11255,53 +9416,18 @@
       </w:r>
       <w:r>
         <w:tab/>
-        <w:t xml:space="preserve">delete </w:t>
-      </w:r>
-      <w:proofErr w:type="spellStart"/>
-      <w:proofErr w:type="gramStart"/>
-      <w:r>
-        <w:t>ui</w:t>
-      </w:r>
-      <w:proofErr w:type="spellEnd"/>
-      <w:r>
-        <w:t xml:space="preserve"> ;</w:t>
-      </w:r>
-      <w:proofErr w:type="gramEnd"/>
-      <w:r>
-        <w:t xml:space="preserve"> }</w:t>
-      </w:r>
-    </w:p>
-    <w:p>
-      <w:proofErr w:type="spellStart"/>
-      <w:proofErr w:type="gramStart"/>
-      <w:r>
-        <w:t>selectGameMode</w:t>
-      </w:r>
-      <w:proofErr w:type="spellEnd"/>
-      <w:r>
-        <w:t>::</w:t>
-      </w:r>
-      <w:proofErr w:type="spellStart"/>
-      <w:proofErr w:type="gramEnd"/>
-      <w:r>
-        <w:t>okButton</w:t>
-      </w:r>
-      <w:proofErr w:type="spellEnd"/>
-      <w:r>
-        <w:t>(){</w:t>
+        <w:t>delete ui ; }</w:t>
+      </w:r>
+    </w:p>
+    <w:p>
+      <w:r>
+        <w:t>selectGameMode::okButton(){</w:t>
       </w:r>
     </w:p>
     <w:p>
       <w:r>
         <w:tab/>
-      </w:r>
-      <w:proofErr w:type="gramStart"/>
-      <w:r>
-        <w:t>if(</w:t>
-      </w:r>
-      <w:proofErr w:type="gramEnd"/>
-      <w:r>
-        <w:t>no mode is selected)</w:t>
+        <w:t>if(no mode is selected)</w:t>
       </w:r>
     </w:p>
     <w:p>
@@ -11310,28 +9436,12 @@
       </w:r>
       <w:r>
         <w:tab/>
-        <w:t xml:space="preserve">Display </w:t>
-      </w:r>
-      <w:proofErr w:type="gramStart"/>
-      <w:r>
-        <w:t>message(</w:t>
-      </w:r>
-      <w:proofErr w:type="gramEnd"/>
-      <w:r>
-        <w:t>“Select game mode”);</w:t>
-      </w:r>
-    </w:p>
-    <w:p>
-      <w:r>
-        <w:t xml:space="preserve">else if (mode was </w:t>
-      </w:r>
-      <w:proofErr w:type="gramStart"/>
-      <w:r>
-        <w:t>selected){</w:t>
-      </w:r>
-      <w:proofErr w:type="gramEnd"/>
-      <w:r>
-        <w:t xml:space="preserve"> </w:t>
+        <w:t>Display message(“Select game mode”);</w:t>
+      </w:r>
+    </w:p>
+    <w:p>
+      <w:r>
+        <w:t xml:space="preserve">else if (mode was selected){ </w:t>
       </w:r>
       <w:r>
         <w:tab/>
@@ -11345,20 +9455,8 @@
     <w:p>
       <w:r>
         <w:tab/>
-      </w:r>
-      <w:proofErr w:type="spellStart"/>
-      <w:r>
-        <w:t>difficultyLevel</w:t>
-      </w:r>
-      <w:proofErr w:type="spellEnd"/>
-      <w:r>
-        <w:t xml:space="preserve"> </w:t>
-      </w:r>
-      <w:proofErr w:type="spellStart"/>
-      <w:r>
-        <w:t>selectLevel</w:t>
-      </w:r>
-      <w:proofErr w:type="spellEnd"/>
+        <w:t>difficultyLevel selectLevel</w:t>
+      </w:r>
     </w:p>
     <w:p>
       <w:r>
@@ -11368,49 +9466,18 @@
     </w:p>
     <w:p>
       <w:r>
-        <w:t xml:space="preserve">else call </w:t>
-      </w:r>
-      <w:proofErr w:type="spellStart"/>
-      <w:r>
-        <w:t>gameBoard</w:t>
-      </w:r>
-      <w:proofErr w:type="spellEnd"/>
-      <w:r>
-        <w:t xml:space="preserve"> </w:t>
+        <w:t xml:space="preserve">else call gameBoard </w:t>
       </w:r>
     </w:p>
     <w:p>
       <w:r>
         <w:tab/>
-        <w:t xml:space="preserve">  </w:t>
-      </w:r>
-      <w:proofErr w:type="spellStart"/>
-      <w:r>
-        <w:t>startGame</w:t>
-      </w:r>
-      <w:proofErr w:type="spellEnd"/>
-      <w:r>
-        <w:t>}</w:t>
-      </w:r>
-    </w:p>
-    <w:p>
-      <w:proofErr w:type="spellStart"/>
-      <w:proofErr w:type="gramStart"/>
-      <w:r>
-        <w:t>selectGameMode</w:t>
-      </w:r>
-      <w:proofErr w:type="spellEnd"/>
-      <w:r>
-        <w:t>::</w:t>
-      </w:r>
-      <w:proofErr w:type="spellStart"/>
-      <w:proofErr w:type="gramEnd"/>
-      <w:r>
-        <w:t>BackButton</w:t>
-      </w:r>
-      <w:proofErr w:type="spellEnd"/>
-      <w:r>
-        <w:t>(){</w:t>
+        <w:t xml:space="preserve">  startGame}</w:t>
+      </w:r>
+    </w:p>
+    <w:p>
+      <w:r>
+        <w:t>selectGameMode::BackButton(){</w:t>
       </w:r>
     </w:p>
     <w:p>
@@ -11713,14 +9780,12 @@
           <w:u w:val="single"/>
         </w:rPr>
       </w:pPr>
-      <w:proofErr w:type="spellStart"/>
       <w:r>
         <w:rPr>
           <w:u w:val="single"/>
         </w:rPr>
         <w:t>gameboard.h</w:t>
       </w:r>
-      <w:proofErr w:type="spellEnd"/>
     </w:p>
     <w:p>
       <w:pPr>
@@ -11868,14 +9933,12 @@
       <w:pPr>
         <w:ind w:left="720"/>
       </w:pPr>
-      <w:proofErr w:type="spellStart"/>
       <w:r>
         <w:rPr>
           <w:u w:val="single"/>
         </w:rPr>
         <w:t>Difficultylevel.h</w:t>
       </w:r>
-      <w:proofErr w:type="spellEnd"/>
     </w:p>
     <w:p>
       <w:pPr>
@@ -11980,11 +10043,9 @@
       <w:pPr>
         <w:ind w:left="720"/>
       </w:pPr>
-      <w:proofErr w:type="spellStart"/>
       <w:r>
         <w:t>gamemode.h</w:t>
       </w:r>
-      <w:proofErr w:type="spellEnd"/>
     </w:p>
     <w:p>
       <w:pPr>
@@ -12065,14 +10126,12 @@
           <w:u w:val="single"/>
         </w:rPr>
       </w:pPr>
-      <w:proofErr w:type="spellStart"/>
       <w:r>
         <w:rPr>
           <w:u w:val="single"/>
         </w:rPr>
         <w:t>gameoption.h</w:t>
       </w:r>
-      <w:proofErr w:type="spellEnd"/>
     </w:p>
     <w:p>
       <w:pPr>
@@ -12273,39 +10332,7 @@
           <w:rFonts w:ascii="Times New Roman" w:hAnsi="Times New Roman"/>
           <w:lang w:val="en-US"/>
         </w:rPr>
-        <w:t xml:space="preserve">Then opens the </w:t>
-      </w:r>
-      <w:proofErr w:type="spellStart"/>
-      <w:r>
-        <w:rPr>
-          <w:rFonts w:ascii="Times New Roman" w:hAnsi="Times New Roman"/>
-          <w:lang w:val="en-US"/>
-        </w:rPr>
-        <w:t>ui</w:t>
-      </w:r>
-      <w:proofErr w:type="spellEnd"/>
-      <w:r>
-        <w:rPr>
-          <w:rFonts w:ascii="Times New Roman" w:hAnsi="Times New Roman"/>
-          <w:lang w:val="en-US"/>
-        </w:rPr>
-        <w:t xml:space="preserve"> form for </w:t>
-      </w:r>
-      <w:proofErr w:type="spellStart"/>
-      <w:r>
-        <w:rPr>
-          <w:rFonts w:ascii="Times New Roman" w:hAnsi="Times New Roman"/>
-          <w:lang w:val="en-US"/>
-        </w:rPr>
-        <w:t>gamemode</w:t>
-      </w:r>
-      <w:proofErr w:type="spellEnd"/>
-      <w:r>
-        <w:rPr>
-          <w:rFonts w:ascii="Times New Roman" w:hAnsi="Times New Roman"/>
-          <w:lang w:val="en-US"/>
-        </w:rPr>
-        <w:t xml:space="preserve"> option</w:t>
+        <w:t>Then opens the ui form for gamemode option</w:t>
       </w:r>
     </w:p>
     <w:p>
@@ -12315,14 +10342,12 @@
           <w:u w:val="single"/>
         </w:rPr>
       </w:pPr>
-      <w:proofErr w:type="spellStart"/>
       <w:r>
         <w:rPr>
           <w:u w:val="single"/>
         </w:rPr>
         <w:t>Loginscene.h</w:t>
       </w:r>
-      <w:proofErr w:type="spellEnd"/>
     </w:p>
     <w:p>
       <w:pPr>
@@ -12348,7 +10373,6 @@
       <w:pPr>
         <w:ind w:left="770"/>
       </w:pPr>
-      <w:proofErr w:type="gramStart"/>
       <w:r>
         <w:rPr>
           <w:u w:val="single"/>
@@ -12356,11 +10380,7 @@
         <w:t xml:space="preserve">Main.cpp  </w:t>
       </w:r>
       <w:r>
-        <w:t>-</w:t>
-      </w:r>
-      <w:proofErr w:type="gramEnd"/>
-      <w:r>
-        <w:t xml:space="preserve">  No changes </w:t>
+        <w:t xml:space="preserve">-  No changes </w:t>
       </w:r>
     </w:p>
     <w:p>
@@ -12457,14 +10477,12 @@
           <w:u w:val="single"/>
         </w:rPr>
       </w:pPr>
-      <w:proofErr w:type="spellStart"/>
       <w:r>
         <w:rPr>
           <w:u w:val="single"/>
         </w:rPr>
         <w:t>maintictactoe.h</w:t>
       </w:r>
-      <w:proofErr w:type="spellEnd"/>
     </w:p>
     <w:p>
       <w:pPr>
@@ -12612,14 +10630,12 @@
       <w:pPr>
         <w:ind w:left="770"/>
       </w:pPr>
-      <w:proofErr w:type="spellStart"/>
       <w:r>
         <w:rPr>
           <w:u w:val="single"/>
         </w:rPr>
         <w:t>Playergamemode.h</w:t>
       </w:r>
-      <w:proofErr w:type="spellEnd"/>
       <w:r>
         <w:t xml:space="preserve"> – fixed spacing and added comments on prototypes </w:t>
       </w:r>
@@ -12724,19 +10740,11 @@
       <w:pPr>
         <w:ind w:left="720"/>
       </w:pPr>
-      <w:proofErr w:type="spellStart"/>
       <w:r>
         <w:rPr>
           <w:u w:val="single"/>
         </w:rPr>
-        <w:t>Registrationscene.h</w:t>
-      </w:r>
-      <w:proofErr w:type="spellEnd"/>
-      <w:r>
-        <w:rPr>
-          <w:u w:val="single"/>
-        </w:rPr>
-        <w:t xml:space="preserve"> </w:t>
+        <w:t xml:space="preserve">Registrationscene.h </w:t>
       </w:r>
       <w:r>
         <w:t xml:space="preserve">– fixed spacing and added comments on function prototypes </w:t>
@@ -12803,14 +10811,12 @@
           <w:u w:val="single"/>
         </w:rPr>
       </w:pPr>
-      <w:proofErr w:type="spellStart"/>
       <w:r>
         <w:rPr>
           <w:u w:val="single"/>
         </w:rPr>
         <w:t>Resetpasssword.h</w:t>
       </w:r>
-      <w:proofErr w:type="spellEnd"/>
     </w:p>
     <w:p>
       <w:pPr>
@@ -12904,7 +10910,6 @@
       </w:pPr>
       <w:bookmarkStart w:id="3" w:name="_Toc448593194"/>
       <w:r>
-        <w:lastRenderedPageBreak/>
         <w:t>Functional Testing</w:t>
       </w:r>
       <w:bookmarkEnd w:id="3"/>
@@ -13052,11 +11057,9 @@
                               <w:pPr>
                                 <w:spacing w:after="160" w:line="259" w:lineRule="auto"/>
                               </w:pPr>
-                              <w:proofErr w:type="spellStart"/>
                               <w:r>
                                 <w:t>mainTicTacToe</w:t>
                               </w:r>
-                              <w:proofErr w:type="spellEnd"/>
                             </w:p>
                           </w:txbxContent>
                         </wps:txbx>
@@ -13302,13 +11305,8 @@
                               <w:pPr>
                                 <w:spacing w:after="160" w:line="259" w:lineRule="auto"/>
                               </w:pPr>
-                              <w:proofErr w:type="spellStart"/>
                               <w:r>
-                                <w:t>LoginScene</w:t>
-                              </w:r>
-                              <w:proofErr w:type="spellEnd"/>
-                              <w:r>
-                                <w:t xml:space="preserve">            </w:t>
+                                <w:t xml:space="preserve">LoginScene            </w:t>
                               </w:r>
                             </w:p>
                           </w:txbxContent>
@@ -13369,11 +11367,9 @@
                               <w:pPr>
                                 <w:spacing w:after="160" w:line="259" w:lineRule="auto"/>
                               </w:pPr>
-                              <w:proofErr w:type="spellStart"/>
                               <w:r>
                                 <w:t>ForgotPassword</w:t>
                               </w:r>
-                              <w:proofErr w:type="spellEnd"/>
                             </w:p>
                           </w:txbxContent>
                         </wps:txbx>
@@ -15616,11 +13612,9 @@
                         <w:pPr>
                           <w:spacing w:after="160" w:line="259" w:lineRule="auto"/>
                         </w:pPr>
-                        <w:proofErr w:type="spellStart"/>
                         <w:r>
                           <w:t>mainTicTacToe</w:t>
                         </w:r>
-                        <w:proofErr w:type="spellEnd"/>
                       </w:p>
                     </w:txbxContent>
                   </v:textbox>
@@ -15730,13 +13724,8 @@
                         <w:pPr>
                           <w:spacing w:after="160" w:line="259" w:lineRule="auto"/>
                         </w:pPr>
-                        <w:proofErr w:type="spellStart"/>
                         <w:r>
-                          <w:t>LoginScene</w:t>
-                        </w:r>
-                        <w:proofErr w:type="spellEnd"/>
-                        <w:r>
-                          <w:t xml:space="preserve">            </w:t>
+                          <w:t xml:space="preserve">LoginScene            </w:t>
                         </w:r>
                       </w:p>
                     </w:txbxContent>
@@ -15763,11 +13752,9 @@
                         <w:pPr>
                           <w:spacing w:after="160" w:line="259" w:lineRule="auto"/>
                         </w:pPr>
-                        <w:proofErr w:type="spellStart"/>
                         <w:r>
                           <w:t>ForgotPassword</w:t>
                         </w:r>
-                        <w:proofErr w:type="spellEnd"/>
                       </w:p>
                     </w:txbxContent>
                   </v:textbox>
@@ -16301,6 +14288,7 @@
       <w:r>
         <w:rPr>
           <w:noProof/>
+          <w:lang w:val="en-US"/>
         </w:rPr>
         <mc:AlternateContent>
           <mc:Choice Requires="wpg">
@@ -17211,15 +15199,7 @@
     </w:p>
     <w:p>
       <w:r>
-        <w:t xml:space="preserve">               Main                                          </w:t>
-      </w:r>
-      <w:proofErr w:type="spellStart"/>
-      <w:r>
-        <w:t>forgotPassword</w:t>
-      </w:r>
-      <w:proofErr w:type="spellEnd"/>
-      <w:r>
-        <w:t xml:space="preserve"> </w:t>
+        <w:t xml:space="preserve">               Main                                          forgotPassword </w:t>
       </w:r>
     </w:p>
     <w:p>
@@ -18209,7 +16189,6 @@
         <w:rPr>
           <w:rFonts w:ascii="Courier New" w:eastAsia="Courier New" w:hAnsi="Courier New" w:cs="Courier New"/>
         </w:rPr>
-        <w:lastRenderedPageBreak/>
         <w:t>o</w:t>
       </w:r>
       <w:r>
@@ -23020,7 +20999,6 @@
         <w:ind w:left="1560"/>
       </w:pPr>
       <w:r>
-        <w:lastRenderedPageBreak/>
         <w:t xml:space="preserve"> </w:t>
       </w:r>
     </w:p>
@@ -25964,7 +23942,6 @@
         <w:ind w:left="840"/>
       </w:pPr>
       <w:r>
-        <w:lastRenderedPageBreak/>
         <w:t xml:space="preserve">   </w:t>
       </w:r>
       <w:r>
@@ -32067,6 +30044,7 @@
     <w:p/>
     <w:p/>
     <w:sectPr>
+      <w:headerReference w:type="default" r:id="rId7"/>
       <w:pgSz w:w="12240" w:h="15840"/>
       <w:pgMar w:top="1440" w:right="1440" w:bottom="1440" w:left="1440" w:header="720" w:footer="720" w:gutter="0"/>
       <w:cols w:space="720"/>
@@ -32074,6 +30052,100 @@
     </w:sectPr>
   </w:body>
 </w:document>
+</file>
+
+<file path=word/endnotes.xml><?xml version="1.0" encoding="utf-8"?>
+<w:endnotes xmlns:wpc="http://schemas.microsoft.com/office/word/2010/wordprocessingCanvas" xmlns:cx="http://schemas.microsoft.com/office/drawing/2014/chartex" xmlns:cx1="http://schemas.microsoft.com/office/drawing/2015/9/8/chartex" xmlns:mc="http://schemas.openxmlformats.org/markup-compatibility/2006" xmlns:o="urn:schemas-microsoft-com:office:office" xmlns:r="http://schemas.openxmlformats.org/officeDocument/2006/relationships" xmlns:m="http://schemas.openxmlformats.org/officeDocument/2006/math" xmlns:v="urn:schemas-microsoft-com:vml" xmlns:wp14="http://schemas.microsoft.com/office/word/2010/wordprocessingDrawing" xmlns:wp="http://schemas.openxmlformats.org/drawingml/2006/wordprocessingDrawing" xmlns:w10="urn:schemas-microsoft-com:office:word" xmlns:w="http://schemas.openxmlformats.org/wordprocessingml/2006/main" xmlns:w14="http://schemas.microsoft.com/office/word/2010/wordml" xmlns:w15="http://schemas.microsoft.com/office/word/2012/wordml" xmlns:w16se="http://schemas.microsoft.com/office/word/2015/wordml/symex" xmlns:wpg="http://schemas.microsoft.com/office/word/2010/wordprocessingGroup" xmlns:wpi="http://schemas.microsoft.com/office/word/2010/wordprocessingInk" xmlns:wne="http://schemas.microsoft.com/office/word/2006/wordml" xmlns:wps="http://schemas.microsoft.com/office/word/2010/wordprocessingShape" mc:Ignorable="w14 w15 w16se wp14">
+  <w:endnote w:type="separator" w:id="-1">
+    <w:p>
+      <w:r>
+        <w:separator/>
+      </w:r>
+    </w:p>
+  </w:endnote>
+  <w:endnote w:type="continuationSeparator" w:id="0">
+    <w:p>
+      <w:r>
+        <w:continuationSeparator/>
+      </w:r>
+    </w:p>
+  </w:endnote>
+</w:endnotes>
+</file>
+
+<file path=word/footnotes.xml><?xml version="1.0" encoding="utf-8"?>
+<w:footnotes xmlns:wpc="http://schemas.microsoft.com/office/word/2010/wordprocessingCanvas" xmlns:cx="http://schemas.microsoft.com/office/drawing/2014/chartex" xmlns:cx1="http://schemas.microsoft.com/office/drawing/2015/9/8/chartex" xmlns:mc="http://schemas.openxmlformats.org/markup-compatibility/2006" xmlns:o="urn:schemas-microsoft-com:office:office" xmlns:r="http://schemas.openxmlformats.org/officeDocument/2006/relationships" xmlns:m="http://schemas.openxmlformats.org/officeDocument/2006/math" xmlns:v="urn:schemas-microsoft-com:vml" xmlns:wp14="http://schemas.microsoft.com/office/word/2010/wordprocessingDrawing" xmlns:wp="http://schemas.openxmlformats.org/drawingml/2006/wordprocessingDrawing" xmlns:w10="urn:schemas-microsoft-com:office:word" xmlns:w="http://schemas.openxmlformats.org/wordprocessingml/2006/main" xmlns:w14="http://schemas.microsoft.com/office/word/2010/wordml" xmlns:w15="http://schemas.microsoft.com/office/word/2012/wordml" xmlns:w16se="http://schemas.microsoft.com/office/word/2015/wordml/symex" xmlns:wpg="http://schemas.microsoft.com/office/word/2010/wordprocessingGroup" xmlns:wpi="http://schemas.microsoft.com/office/word/2010/wordprocessingInk" xmlns:wne="http://schemas.microsoft.com/office/word/2006/wordml" xmlns:wps="http://schemas.microsoft.com/office/word/2010/wordprocessingShape" mc:Ignorable="w14 w15 w16se wp14">
+  <w:footnote w:type="separator" w:id="-1">
+    <w:p>
+      <w:r>
+        <w:separator/>
+      </w:r>
+    </w:p>
+  </w:footnote>
+  <w:footnote w:type="continuationSeparator" w:id="0">
+    <w:p>
+      <w:r>
+        <w:continuationSeparator/>
+      </w:r>
+    </w:p>
+  </w:footnote>
+</w:footnotes>
+</file>
+
+<file path=word/header1.xml><?xml version="1.0" encoding="utf-8"?>
+<w:hdr xmlns:wpc="http://schemas.microsoft.com/office/word/2010/wordprocessingCanvas" xmlns:cx="http://schemas.microsoft.com/office/drawing/2014/chartex" xmlns:cx1="http://schemas.microsoft.com/office/drawing/2015/9/8/chartex" xmlns:mc="http://schemas.openxmlformats.org/markup-compatibility/2006" xmlns:o="urn:schemas-microsoft-com:office:office" xmlns:r="http://schemas.openxmlformats.org/officeDocument/2006/relationships" xmlns:m="http://schemas.openxmlformats.org/officeDocument/2006/math" xmlns:v="urn:schemas-microsoft-com:vml" xmlns:wp14="http://schemas.microsoft.com/office/word/2010/wordprocessingDrawing" xmlns:wp="http://schemas.openxmlformats.org/drawingml/2006/wordprocessingDrawing" xmlns:w10="urn:schemas-microsoft-com:office:word" xmlns:w="http://schemas.openxmlformats.org/wordprocessingml/2006/main" xmlns:w14="http://schemas.microsoft.com/office/word/2010/wordml" xmlns:w15="http://schemas.microsoft.com/office/word/2012/wordml" xmlns:w16se="http://schemas.microsoft.com/office/word/2015/wordml/symex" xmlns:wpg="http://schemas.microsoft.com/office/word/2010/wordprocessingGroup" xmlns:wpi="http://schemas.microsoft.com/office/word/2010/wordprocessingInk" xmlns:wne="http://schemas.microsoft.com/office/word/2006/wordml" xmlns:wps="http://schemas.microsoft.com/office/word/2010/wordprocessingShape" mc:Ignorable="w14 w15 w16se wp14">
+  <w:p>
+    <w:pPr>
+      <w:pStyle w:val="Header"/>
+      <w:jc w:val="right"/>
+    </w:pPr>
+    <w:r>
+      <w:t>A Team</w:t>
+    </w:r>
+    <w:sdt>
+      <w:sdtPr>
+        <w:id w:val="-651373910"/>
+        <w:docPartObj>
+          <w:docPartGallery w:val="Page Numbers (Top of Page)"/>
+          <w:docPartUnique/>
+        </w:docPartObj>
+      </w:sdtPr>
+      <w:sdtEndPr>
+        <w:rPr>
+          <w:noProof/>
+        </w:rPr>
+      </w:sdtEndPr>
+      <w:sdtContent>
+        <w:r>
+          <w:fldChar w:fldCharType="begin"/>
+        </w:r>
+        <w:r>
+          <w:instrText xml:space="preserve"> PAGE   \* MERGEFORMAT </w:instrText>
+        </w:r>
+        <w:r>
+          <w:fldChar w:fldCharType="separate"/>
+        </w:r>
+        <w:r>
+          <w:rPr>
+            <w:noProof/>
+          </w:rPr>
+          <w:t>1</w:t>
+        </w:r>
+        <w:r>
+          <w:rPr>
+            <w:noProof/>
+          </w:rPr>
+          <w:fldChar w:fldCharType="end"/>
+        </w:r>
+      </w:sdtContent>
+    </w:sdt>
+  </w:p>
+  <w:p>
+    <w:pPr>
+      <w:pStyle w:val="Header"/>
+    </w:pPr>
+  </w:p>
+</w:hdr>
 </file>
 
 <file path=word/numbering.xml><?xml version="1.0" encoding="utf-8"?>
@@ -34401,7 +32473,609 @@
       <w:lang w:eastAsia="ar-SA"/>
     </w:rPr>
   </w:style>
+  <w:style w:type="paragraph" w:styleId="Header">
+    <w:name w:val="header"/>
+    <w:basedOn w:val="Normal"/>
+    <w:link w:val="HeaderChar"/>
+    <w:uiPriority w:val="99"/>
+    <w:unhideWhenUsed/>
+    <w:rsid w:val="0000332F"/>
+    <w:pPr>
+      <w:tabs>
+        <w:tab w:val="center" w:pos="4680"/>
+        <w:tab w:val="right" w:pos="9360"/>
+      </w:tabs>
+    </w:pPr>
+  </w:style>
+  <w:style w:type="character" w:customStyle="1" w:styleId="HeaderChar">
+    <w:name w:val="Header Char"/>
+    <w:basedOn w:val="DefaultParagraphFont"/>
+    <w:link w:val="Header"/>
+    <w:uiPriority w:val="99"/>
+    <w:rsid w:val="0000332F"/>
+    <w:rPr>
+      <w:rFonts w:ascii="Times New Roman" w:eastAsia="Times New Roman" w:hAnsi="Times New Roman" w:cs="Times New Roman"/>
+      <w:kern w:val="1"/>
+      <w:sz w:val="24"/>
+      <w:szCs w:val="24"/>
+      <w:lang w:eastAsia="ar-SA"/>
+    </w:rPr>
+  </w:style>
+  <w:style w:type="paragraph" w:styleId="Footer">
+    <w:name w:val="footer"/>
+    <w:basedOn w:val="Normal"/>
+    <w:link w:val="FooterChar"/>
+    <w:uiPriority w:val="99"/>
+    <w:unhideWhenUsed/>
+    <w:rsid w:val="0000332F"/>
+    <w:pPr>
+      <w:tabs>
+        <w:tab w:val="center" w:pos="4680"/>
+        <w:tab w:val="right" w:pos="9360"/>
+      </w:tabs>
+    </w:pPr>
+  </w:style>
+  <w:style w:type="character" w:customStyle="1" w:styleId="FooterChar">
+    <w:name w:val="Footer Char"/>
+    <w:basedOn w:val="DefaultParagraphFont"/>
+    <w:link w:val="Footer"/>
+    <w:uiPriority w:val="99"/>
+    <w:rsid w:val="0000332F"/>
+    <w:rPr>
+      <w:rFonts w:ascii="Times New Roman" w:eastAsia="Times New Roman" w:hAnsi="Times New Roman" w:cs="Times New Roman"/>
+      <w:kern w:val="1"/>
+      <w:sz w:val="24"/>
+      <w:szCs w:val="24"/>
+      <w:lang w:eastAsia="ar-SA"/>
+    </w:rPr>
+  </w:style>
 </w:styles>
+</file>
+
+<file path=word/glossary/document.xml><?xml version="1.0" encoding="utf-8"?>
+<w:glossaryDocument xmlns:wpc="http://schemas.microsoft.com/office/word/2010/wordprocessingCanvas" xmlns:cx="http://schemas.microsoft.com/office/drawing/2014/chartex" xmlns:cx1="http://schemas.microsoft.com/office/drawing/2015/9/8/chartex" xmlns:mc="http://schemas.openxmlformats.org/markup-compatibility/2006" xmlns:o="urn:schemas-microsoft-com:office:office" xmlns:r="http://schemas.openxmlformats.org/officeDocument/2006/relationships" xmlns:m="http://schemas.openxmlformats.org/officeDocument/2006/math" xmlns:v="urn:schemas-microsoft-com:vml" xmlns:wp14="http://schemas.microsoft.com/office/word/2010/wordprocessingDrawing" xmlns:wp="http://schemas.openxmlformats.org/drawingml/2006/wordprocessingDrawing" xmlns:w10="urn:schemas-microsoft-com:office:word" xmlns:w="http://schemas.openxmlformats.org/wordprocessingml/2006/main" xmlns:w14="http://schemas.microsoft.com/office/word/2010/wordml" xmlns:w15="http://schemas.microsoft.com/office/word/2012/wordml" xmlns:w16se="http://schemas.microsoft.com/office/word/2015/wordml/symex" xmlns:wpg="http://schemas.microsoft.com/office/word/2010/wordprocessingGroup" xmlns:wpi="http://schemas.microsoft.com/office/word/2010/wordprocessingInk" xmlns:wne="http://schemas.microsoft.com/office/word/2006/wordml" xmlns:wps="http://schemas.microsoft.com/office/word/2010/wordprocessingShape" mc:Ignorable="w14 w15 w16se wp14"/>
+</file>
+
+<file path=word/glossary/fontTable.xml><?xml version="1.0" encoding="utf-8"?>
+<w:fonts xmlns:mc="http://schemas.openxmlformats.org/markup-compatibility/2006" xmlns:r="http://schemas.openxmlformats.org/officeDocument/2006/relationships" xmlns:w="http://schemas.openxmlformats.org/wordprocessingml/2006/main" xmlns:w14="http://schemas.microsoft.com/office/word/2010/wordml" xmlns:w15="http://schemas.microsoft.com/office/word/2012/wordml" xmlns:w16se="http://schemas.microsoft.com/office/word/2015/wordml/symex" mc:Ignorable="w14 w15 w16se">
+  <w:font w:name="Symbol">
+    <w:panose1 w:val="05050102010706020507"/>
+    <w:charset w:val="02"/>
+    <w:family w:val="roman"/>
+    <w:pitch w:val="variable"/>
+    <w:sig w:usb0="00000000" w:usb1="10000000" w:usb2="00000000" w:usb3="00000000" w:csb0="80000000" w:csb1="00000000"/>
+  </w:font>
+  <w:font w:name="Times New Roman">
+    <w:panose1 w:val="02020603050405020304"/>
+    <w:charset w:val="00"/>
+    <w:family w:val="roman"/>
+    <w:pitch w:val="variable"/>
+    <w:sig w:usb0="E0002EFF" w:usb1="C0007843" w:usb2="00000009" w:usb3="00000000" w:csb0="000001FF" w:csb1="00000000"/>
+  </w:font>
+  <w:font w:name="Courier New">
+    <w:panose1 w:val="02070309020205020404"/>
+    <w:charset w:val="00"/>
+    <w:family w:val="modern"/>
+    <w:pitch w:val="fixed"/>
+    <w:sig w:usb0="E0002EFF" w:usb1="C0007843" w:usb2="00000009" w:usb3="00000000" w:csb0="000001FF" w:csb1="00000000"/>
+  </w:font>
+  <w:font w:name="Wingdings">
+    <w:panose1 w:val="05000000000000000000"/>
+    <w:charset w:val="02"/>
+    <w:family w:val="auto"/>
+    <w:pitch w:val="variable"/>
+    <w:sig w:usb0="00000000" w:usb1="10000000" w:usb2="00000000" w:usb3="00000000" w:csb0="80000000" w:csb1="00000000"/>
+  </w:font>
+  <w:font w:name="Arial">
+    <w:panose1 w:val="020B0604020202020204"/>
+    <w:charset w:val="00"/>
+    <w:family w:val="swiss"/>
+    <w:pitch w:val="variable"/>
+    <w:sig w:usb0="E0002EFF" w:usb1="C0007843" w:usb2="00000009" w:usb3="00000000" w:csb0="000001FF" w:csb1="00000000"/>
+  </w:font>
+  <w:font w:name="Segoe UI Symbol">
+    <w:panose1 w:val="020B0502040204020203"/>
+    <w:charset w:val="00"/>
+    <w:family w:val="swiss"/>
+    <w:pitch w:val="variable"/>
+    <w:sig w:usb0="800001E3" w:usb1="1200FFEF" w:usb2="00040000" w:usb3="00000000" w:csb0="00000001" w:csb1="00000000"/>
+  </w:font>
+  <w:font w:name="Calibri">
+    <w:panose1 w:val="020F0502020204030204"/>
+    <w:charset w:val="00"/>
+    <w:family w:val="swiss"/>
+    <w:pitch w:val="variable"/>
+    <w:sig w:usb0="E00002FF" w:usb1="4000ACFF" w:usb2="00000001" w:usb3="00000000" w:csb0="0000019F" w:csb1="00000000"/>
+  </w:font>
+  <w:font w:name="Helvetica">
+    <w:panose1 w:val="020B0604020202020204"/>
+    <w:charset w:val="00"/>
+    <w:family w:val="swiss"/>
+    <w:pitch w:val="variable"/>
+    <w:sig w:usb0="E0002EFF" w:usb1="C0007843" w:usb2="00000009" w:usb3="00000000" w:csb0="000001FF" w:csb1="00000000"/>
+  </w:font>
+  <w:font w:name="Calibri Light">
+    <w:panose1 w:val="020F0302020204030204"/>
+    <w:charset w:val="00"/>
+    <w:family w:val="swiss"/>
+    <w:pitch w:val="variable"/>
+    <w:sig w:usb0="A00002EF" w:usb1="4000207B" w:usb2="00000000" w:usb3="00000000" w:csb0="0000019F" w:csb1="00000000"/>
+  </w:font>
+</w:fonts>
+</file>
+
+<file path=word/glossary/settings.xml><?xml version="1.0" encoding="utf-8"?>
+<w:settings xmlns:mc="http://schemas.openxmlformats.org/markup-compatibility/2006" xmlns:o="urn:schemas-microsoft-com:office:office" xmlns:r="http://schemas.openxmlformats.org/officeDocument/2006/relationships" xmlns:m="http://schemas.openxmlformats.org/officeDocument/2006/math" xmlns:v="urn:schemas-microsoft-com:vml" xmlns:w10="urn:schemas-microsoft-com:office:word" xmlns:w="http://schemas.openxmlformats.org/wordprocessingml/2006/main" xmlns:w14="http://schemas.microsoft.com/office/word/2010/wordml" xmlns:w15="http://schemas.microsoft.com/office/word/2012/wordml" xmlns:w16se="http://schemas.microsoft.com/office/word/2015/wordml/symex" xmlns:sl="http://schemas.openxmlformats.org/schemaLibrary/2006/main" mc:Ignorable="w14 w15 w16se">
+  <w:view w:val="normal"/>
+  <w:defaultTabStop w:val="720"/>
+  <w:characterSpacingControl w:val="doNotCompress"/>
+  <w:compat>
+    <w:useFELayout/>
+    <w:compatSetting w:name="compatibilityMode" w:uri="http://schemas.microsoft.com/office/word" w:val="15"/>
+    <w:compatSetting w:name="overrideTableStyleFontSizeAndJustification" w:uri="http://schemas.microsoft.com/office/word" w:val="1"/>
+    <w:compatSetting w:name="enableOpenTypeFeatures" w:uri="http://schemas.microsoft.com/office/word" w:val="1"/>
+    <w:compatSetting w:name="doNotFlipMirrorIndents" w:uri="http://schemas.microsoft.com/office/word" w:val="1"/>
+    <w:compatSetting w:name="differentiateMultirowTableHeaders" w:uri="http://schemas.microsoft.com/office/word" w:val="1"/>
+  </w:compat>
+  <w:rsids>
+    <w:rsidRoot w:val="00CF5494"/>
+    <w:rsid w:val="00CF5494"/>
+    <w:rsid w:val="00DD10D6"/>
+  </w:rsids>
+  <m:mathPr>
+    <m:mathFont m:val="Cambria Math"/>
+    <m:brkBin m:val="before"/>
+    <m:brkBinSub m:val="--"/>
+    <m:smallFrac m:val="0"/>
+    <m:dispDef/>
+    <m:lMargin m:val="0"/>
+    <m:rMargin m:val="0"/>
+    <m:defJc m:val="centerGroup"/>
+    <m:wrapIndent m:val="1440"/>
+    <m:intLim m:val="subSup"/>
+    <m:naryLim m:val="undOvr"/>
+  </m:mathPr>
+  <w:themeFontLang w:val="en-US"/>
+  <w:clrSchemeMapping w:bg1="light1" w:t1="dark1" w:bg2="light2" w:t2="dark2" w:accent1="accent1" w:accent2="accent2" w:accent3="accent3" w:accent4="accent4" w:accent5="accent5" w:accent6="accent6" w:hyperlink="hyperlink" w:followedHyperlink="followedHyperlink"/>
+  <w:decimalSymbol w:val="."/>
+  <w:listSeparator w:val=","/>
+  <w15:chartTrackingRefBased/>
+</w:settings>
+</file>
+
+<file path=word/glossary/styles.xml><?xml version="1.0" encoding="utf-8"?>
+<w:styles xmlns:mc="http://schemas.openxmlformats.org/markup-compatibility/2006" xmlns:r="http://schemas.openxmlformats.org/officeDocument/2006/relationships" xmlns:w="http://schemas.openxmlformats.org/wordprocessingml/2006/main" xmlns:w14="http://schemas.microsoft.com/office/word/2010/wordml" xmlns:w15="http://schemas.microsoft.com/office/word/2012/wordml" xmlns:w16se="http://schemas.microsoft.com/office/word/2015/wordml/symex" mc:Ignorable="w14 w15 w16se">
+  <w:docDefaults>
+    <w:rPrDefault>
+      <w:rPr>
+        <w:rFonts w:asciiTheme="minorHAnsi" w:eastAsiaTheme="minorEastAsia" w:hAnsiTheme="minorHAnsi" w:cstheme="minorBidi"/>
+        <w:sz w:val="22"/>
+        <w:szCs w:val="22"/>
+        <w:lang w:val="en-US" w:eastAsia="en-US" w:bidi="ar-SA"/>
+      </w:rPr>
+    </w:rPrDefault>
+    <w:pPrDefault>
+      <w:pPr>
+        <w:spacing w:after="160" w:line="259" w:lineRule="auto"/>
+      </w:pPr>
+    </w:pPrDefault>
+  </w:docDefaults>
+  <w:latentStyles w:defLockedState="0" w:defUIPriority="99" w:defSemiHidden="0" w:defUnhideWhenUsed="0" w:defQFormat="0" w:count="371">
+    <w:lsdException w:name="Normal" w:uiPriority="0" w:qFormat="1"/>
+    <w:lsdException w:name="heading 1" w:uiPriority="9" w:qFormat="1"/>
+    <w:lsdException w:name="heading 2" w:semiHidden="1" w:uiPriority="9" w:unhideWhenUsed="1" w:qFormat="1"/>
+    <w:lsdException w:name="heading 3" w:semiHidden="1" w:uiPriority="9" w:unhideWhenUsed="1" w:qFormat="1"/>
+    <w:lsdException w:name="heading 4" w:semiHidden="1" w:uiPriority="9" w:unhideWhenUsed="1" w:qFormat="1"/>
+    <w:lsdException w:name="heading 5" w:semiHidden="1" w:uiPriority="9" w:unhideWhenUsed="1" w:qFormat="1"/>
+    <w:lsdException w:name="heading 6" w:semiHidden="1" w:uiPriority="9" w:unhideWhenUsed="1" w:qFormat="1"/>
+    <w:lsdException w:name="heading 7" w:semiHidden="1" w:uiPriority="9" w:unhideWhenUsed="1" w:qFormat="1"/>
+    <w:lsdException w:name="heading 8" w:semiHidden="1" w:uiPriority="9" w:unhideWhenUsed="1" w:qFormat="1"/>
+    <w:lsdException w:name="heading 9" w:semiHidden="1" w:uiPriority="9" w:unhideWhenUsed="1" w:qFormat="1"/>
+    <w:lsdException w:name="index 1" w:semiHidden="1" w:unhideWhenUsed="1"/>
+    <w:lsdException w:name="index 2" w:semiHidden="1" w:unhideWhenUsed="1"/>
+    <w:lsdException w:name="index 3" w:semiHidden="1" w:unhideWhenUsed="1"/>
+    <w:lsdException w:name="index 4" w:semiHidden="1" w:unhideWhenUsed="1"/>
+    <w:lsdException w:name="index 5" w:semiHidden="1" w:unhideWhenUsed="1"/>
+    <w:lsdException w:name="index 6" w:semiHidden="1" w:unhideWhenUsed="1"/>
+    <w:lsdException w:name="index 7" w:semiHidden="1" w:unhideWhenUsed="1"/>
+    <w:lsdException w:name="index 8" w:semiHidden="1" w:unhideWhenUsed="1"/>
+    <w:lsdException w:name="index 9" w:semiHidden="1" w:unhideWhenUsed="1"/>
+    <w:lsdException w:name="toc 1" w:semiHidden="1" w:uiPriority="39" w:unhideWhenUsed="1"/>
+    <w:lsdException w:name="toc 2" w:semiHidden="1" w:uiPriority="39" w:unhideWhenUsed="1"/>
+    <w:lsdException w:name="toc 3" w:semiHidden="1" w:uiPriority="39" w:unhideWhenUsed="1"/>
+    <w:lsdException w:name="toc 4" w:semiHidden="1" w:uiPriority="39" w:unhideWhenUsed="1"/>
+    <w:lsdException w:name="toc 5" w:semiHidden="1" w:uiPriority="39" w:unhideWhenUsed="1"/>
+    <w:lsdException w:name="toc 6" w:semiHidden="1" w:uiPriority="39" w:unhideWhenUsed="1"/>
+    <w:lsdException w:name="toc 7" w:semiHidden="1" w:uiPriority="39" w:unhideWhenUsed="1"/>
+    <w:lsdException w:name="toc 8" w:semiHidden="1" w:uiPriority="39" w:unhideWhenUsed="1"/>
+    <w:lsdException w:name="toc 9" w:semiHidden="1" w:uiPriority="39" w:unhideWhenUsed="1"/>
+    <w:lsdException w:name="Normal Indent" w:semiHidden="1" w:unhideWhenUsed="1"/>
+    <w:lsdException w:name="footnote text" w:semiHidden="1" w:unhideWhenUsed="1"/>
+    <w:lsdException w:name="annotation text" w:semiHidden="1" w:unhideWhenUsed="1"/>
+    <w:lsdException w:name="header" w:semiHidden="1" w:unhideWhenUsed="1"/>
+    <w:lsdException w:name="footer" w:semiHidden="1" w:unhideWhenUsed="1"/>
+    <w:lsdException w:name="index heading" w:semiHidden="1" w:unhideWhenUsed="1"/>
+    <w:lsdException w:name="caption" w:semiHidden="1" w:uiPriority="35" w:unhideWhenUsed="1" w:qFormat="1"/>
+    <w:lsdException w:name="table of figures" w:semiHidden="1" w:unhideWhenUsed="1"/>
+    <w:lsdException w:name="envelope address" w:semiHidden="1" w:unhideWhenUsed="1"/>
+    <w:lsdException w:name="envelope return" w:semiHidden="1" w:unhideWhenUsed="1"/>
+    <w:lsdException w:name="footnote reference" w:semiHidden="1" w:unhideWhenUsed="1"/>
+    <w:lsdException w:name="annotation reference" w:semiHidden="1" w:unhideWhenUsed="1"/>
+    <w:lsdException w:name="line number" w:semiHidden="1" w:unhideWhenUsed="1"/>
+    <w:lsdException w:name="page number" w:semiHidden="1" w:unhideWhenUsed="1"/>
+    <w:lsdException w:name="endnote reference" w:semiHidden="1" w:unhideWhenUsed="1"/>
+    <w:lsdException w:name="endnote text" w:semiHidden="1" w:unhideWhenUsed="1"/>
+    <w:lsdException w:name="table of authorities" w:semiHidden="1" w:unhideWhenUsed="1"/>
+    <w:lsdException w:name="macro" w:semiHidden="1" w:unhideWhenUsed="1"/>
+    <w:lsdException w:name="toa heading" w:semiHidden="1" w:unhideWhenUsed="1"/>
+    <w:lsdException w:name="List" w:semiHidden="1" w:unhideWhenUsed="1"/>
+    <w:lsdException w:name="List Bullet" w:semiHidden="1" w:unhideWhenUsed="1"/>
+    <w:lsdException w:name="List Number" w:semiHidden="1" w:unhideWhenUsed="1"/>
+    <w:lsdException w:name="List 2" w:semiHidden="1" w:unhideWhenUsed="1"/>
+    <w:lsdException w:name="List 3" w:semiHidden="1" w:unhideWhenUsed="1"/>
+    <w:lsdException w:name="List 4" w:semiHidden="1" w:unhideWhenUsed="1"/>
+    <w:lsdException w:name="List 5" w:semiHidden="1" w:unhideWhenUsed="1"/>
+    <w:lsdException w:name="List Bullet 2" w:semiHidden="1" w:unhideWhenUsed="1"/>
+    <w:lsdException w:name="List Bullet 3" w:semiHidden="1" w:unhideWhenUsed="1"/>
+    <w:lsdException w:name="List Bullet 4" w:semiHidden="1" w:unhideWhenUsed="1"/>
+    <w:lsdException w:name="List Bullet 5" w:semiHidden="1" w:unhideWhenUsed="1"/>
+    <w:lsdException w:name="List Number 2" w:semiHidden="1" w:unhideWhenUsed="1"/>
+    <w:lsdException w:name="List Number 3" w:semiHidden="1" w:unhideWhenUsed="1"/>
+    <w:lsdException w:name="List Number 4" w:semiHidden="1" w:unhideWhenUsed="1"/>
+    <w:lsdException w:name="List Number 5" w:semiHidden="1" w:unhideWhenUsed="1"/>
+    <w:lsdException w:name="Title" w:uiPriority="10" w:qFormat="1"/>
+    <w:lsdException w:name="Closing" w:semiHidden="1" w:unhideWhenUsed="1"/>
+    <w:lsdException w:name="Signature" w:semiHidden="1" w:unhideWhenUsed="1"/>
+    <w:lsdException w:name="Default Paragraph Font" w:semiHidden="1" w:uiPriority="1" w:unhideWhenUsed="1"/>
+    <w:lsdException w:name="Body Text" w:semiHidden="1" w:unhideWhenUsed="1"/>
+    <w:lsdException w:name="Body Text Indent" w:semiHidden="1" w:unhideWhenUsed="1"/>
+    <w:lsdException w:name="List Continue" w:semiHidden="1" w:unhideWhenUsed="1"/>
+    <w:lsdException w:name="List Continue 2" w:semiHidden="1" w:unhideWhenUsed="1"/>
+    <w:lsdException w:name="List Continue 3" w:semiHidden="1" w:unhideWhenUsed="1"/>
+    <w:lsdException w:name="List Continue 4" w:semiHidden="1" w:unhideWhenUsed="1"/>
+    <w:lsdException w:name="List Continue 5" w:semiHidden="1" w:unhideWhenUsed="1"/>
+    <w:lsdException w:name="Message Header" w:semiHidden="1" w:unhideWhenUsed="1"/>
+    <w:lsdException w:name="Subtitle" w:uiPriority="11" w:qFormat="1"/>
+    <w:lsdException w:name="Salutation" w:semiHidden="1" w:unhideWhenUsed="1"/>
+    <w:lsdException w:name="Date" w:semiHidden="1" w:unhideWhenUsed="1"/>
+    <w:lsdException w:name="Body Text First Indent" w:semiHidden="1" w:unhideWhenUsed="1"/>
+    <w:lsdException w:name="Body Text First Indent 2" w:semiHidden="1" w:unhideWhenUsed="1"/>
+    <w:lsdException w:name="Note Heading" w:semiHidden="1" w:unhideWhenUsed="1"/>
+    <w:lsdException w:name="Body Text 2" w:semiHidden="1" w:unhideWhenUsed="1"/>
+    <w:lsdException w:name="Body Text 3" w:semiHidden="1" w:unhideWhenUsed="1"/>
+    <w:lsdException w:name="Body Text Indent 2" w:semiHidden="1" w:unhideWhenUsed="1"/>
+    <w:lsdException w:name="Body Text Indent 3" w:semiHidden="1" w:unhideWhenUsed="1"/>
+    <w:lsdException w:name="Block Text" w:semiHidden="1" w:unhideWhenUsed="1"/>
+    <w:lsdException w:name="Hyperlink" w:semiHidden="1" w:unhideWhenUsed="1"/>
+    <w:lsdException w:name="FollowedHyperlink" w:semiHidden="1" w:unhideWhenUsed="1"/>
+    <w:lsdException w:name="Strong" w:uiPriority="22" w:qFormat="1"/>
+    <w:lsdException w:name="Emphasis" w:uiPriority="20" w:qFormat="1"/>
+    <w:lsdException w:name="Document Map" w:semiHidden="1" w:unhideWhenUsed="1"/>
+    <w:lsdException w:name="Plain Text" w:semiHidden="1" w:unhideWhenUsed="1"/>
+    <w:lsdException w:name="E-mail Signature" w:semiHidden="1" w:unhideWhenUsed="1"/>
+    <w:lsdException w:name="HTML Top of Form" w:semiHidden="1" w:unhideWhenUsed="1"/>
+    <w:lsdException w:name="HTML Bottom of Form" w:semiHidden="1" w:unhideWhenUsed="1"/>
+    <w:lsdException w:name="Normal (Web)" w:semiHidden="1" w:unhideWhenUsed="1"/>
+    <w:lsdException w:name="HTML Acronym" w:semiHidden="1" w:unhideWhenUsed="1"/>
+    <w:lsdException w:name="HTML Address" w:semiHidden="1" w:unhideWhenUsed="1"/>
+    <w:lsdException w:name="HTML Cite" w:semiHidden="1" w:unhideWhenUsed="1"/>
+    <w:lsdException w:name="HTML Code" w:semiHidden="1" w:unhideWhenUsed="1"/>
+    <w:lsdException w:name="HTML Definition" w:semiHidden="1" w:unhideWhenUsed="1"/>
+    <w:lsdException w:name="HTML Keyboard" w:semiHidden="1" w:unhideWhenUsed="1"/>
+    <w:lsdException w:name="HTML Preformatted" w:semiHidden="1" w:unhideWhenUsed="1"/>
+    <w:lsdException w:name="HTML Sample" w:semiHidden="1" w:unhideWhenUsed="1"/>
+    <w:lsdException w:name="HTML Typewriter" w:semiHidden="1" w:unhideWhenUsed="1"/>
+    <w:lsdException w:name="HTML Variable" w:semiHidden="1" w:unhideWhenUsed="1"/>
+    <w:lsdException w:name="Normal Table" w:semiHidden="1" w:unhideWhenUsed="1"/>
+    <w:lsdException w:name="annotation subject" w:semiHidden="1" w:unhideWhenUsed="1"/>
+    <w:lsdException w:name="No List" w:semiHidden="1" w:unhideWhenUsed="1"/>
+    <w:lsdException w:name="Outline List 1" w:semiHidden="1" w:unhideWhenUsed="1"/>
+    <w:lsdException w:name="Outline List 2" w:semiHidden="1" w:unhideWhenUsed="1"/>
+    <w:lsdException w:name="Outline List 3" w:semiHidden="1" w:unhideWhenUsed="1"/>
+    <w:lsdException w:name="Table Simple 1" w:semiHidden="1" w:unhideWhenUsed="1"/>
+    <w:lsdException w:name="Table Simple 2" w:semiHidden="1" w:unhideWhenUsed="1"/>
+    <w:lsdException w:name="Table Simple 3" w:semiHidden="1" w:unhideWhenUsed="1"/>
+    <w:lsdException w:name="Table Classic 1" w:semiHidden="1" w:unhideWhenUsed="1"/>
+    <w:lsdException w:name="Table Classic 2" w:semiHidden="1" w:unhideWhenUsed="1"/>
+    <w:lsdException w:name="Table Classic 3" w:semiHidden="1" w:unhideWhenUsed="1"/>
+    <w:lsdException w:name="Table Classic 4" w:semiHidden="1" w:unhideWhenUsed="1"/>
+    <w:lsdException w:name="Table Colorful 1" w:semiHidden="1" w:unhideWhenUsed="1"/>
+    <w:lsdException w:name="Table Colorful 2" w:semiHidden="1" w:unhideWhenUsed="1"/>
+    <w:lsdException w:name="Table Colorful 3" w:semiHidden="1" w:unhideWhenUsed="1"/>
+    <w:lsdException w:name="Table Columns 1" w:semiHidden="1" w:unhideWhenUsed="1"/>
+    <w:lsdException w:name="Table Columns 2" w:semiHidden="1" w:unhideWhenUsed="1"/>
+    <w:lsdException w:name="Table Columns 3" w:semiHidden="1" w:unhideWhenUsed="1"/>
+    <w:lsdException w:name="Table Columns 4" w:semiHidden="1" w:unhideWhenUsed="1"/>
+    <w:lsdException w:name="Table Columns 5" w:semiHidden="1" w:unhideWhenUsed="1"/>
+    <w:lsdException w:name="Table Grid 1" w:semiHidden="1" w:unhideWhenUsed="1"/>
+    <w:lsdException w:name="Table Grid 2" w:semiHidden="1" w:unhideWhenUsed="1"/>
+    <w:lsdException w:name="Table Grid 3" w:semiHidden="1" w:unhideWhenUsed="1"/>
+    <w:lsdException w:name="Table Grid 4" w:semiHidden="1" w:unhideWhenUsed="1"/>
+    <w:lsdException w:name="Table Grid 5" w:semiHidden="1" w:unhideWhenUsed="1"/>
+    <w:lsdException w:name="Table Grid 6" w:semiHidden="1" w:unhideWhenUsed="1"/>
+    <w:lsdException w:name="Table Grid 7" w:semiHidden="1" w:unhideWhenUsed="1"/>
+    <w:lsdException w:name="Table Grid 8" w:semiHidden="1" w:unhideWhenUsed="1"/>
+    <w:lsdException w:name="Table List 1" w:semiHidden="1" w:unhideWhenUsed="1"/>
+    <w:lsdException w:name="Table List 2" w:semiHidden="1" w:unhideWhenUsed="1"/>
+    <w:lsdException w:name="Table List 3" w:semiHidden="1" w:unhideWhenUsed="1"/>
+    <w:lsdException w:name="Table List 4" w:semiHidden="1" w:unhideWhenUsed="1"/>
+    <w:lsdException w:name="Table List 5" w:semiHidden="1" w:unhideWhenUsed="1"/>
+    <w:lsdException w:name="Table List 6" w:semiHidden="1" w:unhideWhenUsed="1"/>
+    <w:lsdException w:name="Table List 7" w:semiHidden="1" w:unhideWhenUsed="1"/>
+    <w:lsdException w:name="Table List 8" w:semiHidden="1" w:unhideWhenUsed="1"/>
+    <w:lsdException w:name="Table 3D effects 1" w:semiHidden="1" w:unhideWhenUsed="1"/>
+    <w:lsdException w:name="Table 3D effects 2" w:semiHidden="1" w:unhideWhenUsed="1"/>
+    <w:lsdException w:name="Table 3D effects 3" w:semiHidden="1" w:unhideWhenUsed="1"/>
+    <w:lsdException w:name="Table Contemporary" w:semiHidden="1" w:unhideWhenUsed="1"/>
+    <w:lsdException w:name="Table Elegant" w:semiHidden="1" w:unhideWhenUsed="1"/>
+    <w:lsdException w:name="Table Professional" w:semiHidden="1" w:unhideWhenUsed="1"/>
+    <w:lsdException w:name="Table Subtle 1" w:semiHidden="1" w:unhideWhenUsed="1"/>
+    <w:lsdException w:name="Table Subtle 2" w:semiHidden="1" w:unhideWhenUsed="1"/>
+    <w:lsdException w:name="Table Web 1" w:semiHidden="1" w:unhideWhenUsed="1"/>
+    <w:lsdException w:name="Table Web 2" w:semiHidden="1" w:unhideWhenUsed="1"/>
+    <w:lsdException w:name="Table Web 3" w:semiHidden="1" w:unhideWhenUsed="1"/>
+    <w:lsdException w:name="Balloon Text" w:semiHidden="1" w:unhideWhenUsed="1"/>
+    <w:lsdException w:name="Table Grid" w:uiPriority="39"/>
+    <w:lsdException w:name="Table Theme" w:semiHidden="1" w:unhideWhenUsed="1"/>
+    <w:lsdException w:name="Placeholder Text" w:semiHidden="1"/>
+    <w:lsdException w:name="No Spacing" w:uiPriority="1" w:qFormat="1"/>
+    <w:lsdException w:name="Light Shading" w:uiPriority="60"/>
+    <w:lsdException w:name="Light List" w:uiPriority="61"/>
+    <w:lsdException w:name="Light Grid" w:uiPriority="62"/>
+    <w:lsdException w:name="Medium Shading 1" w:uiPriority="63"/>
+    <w:lsdException w:name="Medium Shading 2" w:uiPriority="64"/>
+    <w:lsdException w:name="Medium List 1" w:uiPriority="65"/>
+    <w:lsdException w:name="Medium List 2" w:uiPriority="66"/>
+    <w:lsdException w:name="Medium Grid 1" w:uiPriority="67"/>
+    <w:lsdException w:name="Medium Grid 2" w:uiPriority="68"/>
+    <w:lsdException w:name="Medium Grid 3" w:uiPriority="69"/>
+    <w:lsdException w:name="Dark List" w:uiPriority="70"/>
+    <w:lsdException w:name="Colorful Shading" w:uiPriority="71"/>
+    <w:lsdException w:name="Colorful List" w:uiPriority="72"/>
+    <w:lsdException w:name="Colorful Grid" w:uiPriority="73"/>
+    <w:lsdException w:name="Light Shading Accent 1" w:uiPriority="60"/>
+    <w:lsdException w:name="Light List Accent 1" w:uiPriority="61"/>
+    <w:lsdException w:name="Light Grid Accent 1" w:uiPriority="62"/>
+    <w:lsdException w:name="Medium Shading 1 Accent 1" w:uiPriority="63"/>
+    <w:lsdException w:name="Medium Shading 2 Accent 1" w:uiPriority="64"/>
+    <w:lsdException w:name="Medium List 1 Accent 1" w:uiPriority="65"/>
+    <w:lsdException w:name="Revision" w:semiHidden="1"/>
+    <w:lsdException w:name="List Paragraph" w:uiPriority="34" w:qFormat="1"/>
+    <w:lsdException w:name="Quote" w:uiPriority="29" w:qFormat="1"/>
+    <w:lsdException w:name="Intense Quote" w:uiPriority="30" w:qFormat="1"/>
+    <w:lsdException w:name="Medium List 2 Accent 1" w:uiPriority="66"/>
+    <w:lsdException w:name="Medium Grid 1 Accent 1" w:uiPriority="67"/>
+    <w:lsdException w:name="Medium Grid 2 Accent 1" w:uiPriority="68"/>
+    <w:lsdException w:name="Medium Grid 3 Accent 1" w:uiPriority="69"/>
+    <w:lsdException w:name="Dark List Accent 1" w:uiPriority="70"/>
+    <w:lsdException w:name="Colorful Shading Accent 1" w:uiPriority="71"/>
+    <w:lsdException w:name="Colorful List Accent 1" w:uiPriority="72"/>
+    <w:lsdException w:name="Colorful Grid Accent 1" w:uiPriority="73"/>
+    <w:lsdException w:name="Light Shading Accent 2" w:uiPriority="60"/>
+    <w:lsdException w:name="Light List Accent 2" w:uiPriority="61"/>
+    <w:lsdException w:name="Light Grid Accent 2" w:uiPriority="62"/>
+    <w:lsdException w:name="Medium Shading 1 Accent 2" w:uiPriority="63"/>
+    <w:lsdException w:name="Medium Shading 2 Accent 2" w:uiPriority="64"/>
+    <w:lsdException w:name="Medium List 1 Accent 2" w:uiPriority="65"/>
+    <w:lsdException w:name="Medium List 2 Accent 2" w:uiPriority="66"/>
+    <w:lsdException w:name="Medium Grid 1 Accent 2" w:uiPriority="67"/>
+    <w:lsdException w:name="Medium Grid 2 Accent 2" w:uiPriority="68"/>
+    <w:lsdException w:name="Medium Grid 3 Accent 2" w:uiPriority="69"/>
+    <w:lsdException w:name="Dark List Accent 2" w:uiPriority="70"/>
+    <w:lsdException w:name="Colorful Shading Accent 2" w:uiPriority="71"/>
+    <w:lsdException w:name="Colorful List Accent 2" w:uiPriority="72"/>
+    <w:lsdException w:name="Colorful Grid Accent 2" w:uiPriority="73"/>
+    <w:lsdException w:name="Light Shading Accent 3" w:uiPriority="60"/>
+    <w:lsdException w:name="Light List Accent 3" w:uiPriority="61"/>
+    <w:lsdException w:name="Light Grid Accent 3" w:uiPriority="62"/>
+    <w:lsdException w:name="Medium Shading 1 Accent 3" w:uiPriority="63"/>
+    <w:lsdException w:name="Medium Shading 2 Accent 3" w:uiPriority="64"/>
+    <w:lsdException w:name="Medium List 1 Accent 3" w:uiPriority="65"/>
+    <w:lsdException w:name="Medium List 2 Accent 3" w:uiPriority="66"/>
+    <w:lsdException w:name="Medium Grid 1 Accent 3" w:uiPriority="67"/>
+    <w:lsdException w:name="Medium Grid 2 Accent 3" w:uiPriority="68"/>
+    <w:lsdException w:name="Medium Grid 3 Accent 3" w:uiPriority="69"/>
+    <w:lsdException w:name="Dark List Accent 3" w:uiPriority="70"/>
+    <w:lsdException w:name="Colorful Shading Accent 3" w:uiPriority="71"/>
+    <w:lsdException w:name="Colorful List Accent 3" w:uiPriority="72"/>
+    <w:lsdException w:name="Colorful Grid Accent 3" w:uiPriority="73"/>
+    <w:lsdException w:name="Light Shading Accent 4" w:uiPriority="60"/>
+    <w:lsdException w:name="Light List Accent 4" w:uiPriority="61"/>
+    <w:lsdException w:name="Light Grid Accent 4" w:uiPriority="62"/>
+    <w:lsdException w:name="Medium Shading 1 Accent 4" w:uiPriority="63"/>
+    <w:lsdException w:name="Medium Shading 2 Accent 4" w:uiPriority="64"/>
+    <w:lsdException w:name="Medium List 1 Accent 4" w:uiPriority="65"/>
+    <w:lsdException w:name="Medium List 2 Accent 4" w:uiPriority="66"/>
+    <w:lsdException w:name="Medium Grid 1 Accent 4" w:uiPriority="67"/>
+    <w:lsdException w:name="Medium Grid 2 Accent 4" w:uiPriority="68"/>
+    <w:lsdException w:name="Medium Grid 3 Accent 4" w:uiPriority="69"/>
+    <w:lsdException w:name="Dark List Accent 4" w:uiPriority="70"/>
+    <w:lsdException w:name="Colorful Shading Accent 4" w:uiPriority="71"/>
+    <w:lsdException w:name="Colorful List Accent 4" w:uiPriority="72"/>
+    <w:lsdException w:name="Colorful Grid Accent 4" w:uiPriority="73"/>
+    <w:lsdException w:name="Light Shading Accent 5" w:uiPriority="60"/>
+    <w:lsdException w:name="Light List Accent 5" w:uiPriority="61"/>
+    <w:lsdException w:name="Light Grid Accent 5" w:uiPriority="62"/>
+    <w:lsdException w:name="Medium Shading 1 Accent 5" w:uiPriority="63"/>
+    <w:lsdException w:name="Medium Shading 2 Accent 5" w:uiPriority="64"/>
+    <w:lsdException w:name="Medium List 1 Accent 5" w:uiPriority="65"/>
+    <w:lsdException w:name="Medium List 2 Accent 5" w:uiPriority="66"/>
+    <w:lsdException w:name="Medium Grid 1 Accent 5" w:uiPriority="67"/>
+    <w:lsdException w:name="Medium Grid 2 Accent 5" w:uiPriority="68"/>
+    <w:lsdException w:name="Medium Grid 3 Accent 5" w:uiPriority="69"/>
+    <w:lsdException w:name="Dark List Accent 5" w:uiPriority="70"/>
+    <w:lsdException w:name="Colorful Shading Accent 5" w:uiPriority="71"/>
+    <w:lsdException w:name="Colorful List Accent 5" w:uiPriority="72"/>
+    <w:lsdException w:name="Colorful Grid Accent 5" w:uiPriority="73"/>
+    <w:lsdException w:name="Light Shading Accent 6" w:uiPriority="60"/>
+    <w:lsdException w:name="Light List Accent 6" w:uiPriority="61"/>
+    <w:lsdException w:name="Light Grid Accent 6" w:uiPriority="62"/>
+    <w:lsdException w:name="Medium Shading 1 Accent 6" w:uiPriority="63"/>
+    <w:lsdException w:name="Medium Shading 2 Accent 6" w:uiPriority="64"/>
+    <w:lsdException w:name="Medium List 1 Accent 6" w:uiPriority="65"/>
+    <w:lsdException w:name="Medium List 2 Accent 6" w:uiPriority="66"/>
+    <w:lsdException w:name="Medium Grid 1 Accent 6" w:uiPriority="67"/>
+    <w:lsdException w:name="Medium Grid 2 Accent 6" w:uiPriority="68"/>
+    <w:lsdException w:name="Medium Grid 3 Accent 6" w:uiPriority="69"/>
+    <w:lsdException w:name="Dark List Accent 6" w:uiPriority="70"/>
+    <w:lsdException w:name="Colorful Shading Accent 6" w:uiPriority="71"/>
+    <w:lsdException w:name="Colorful List Accent 6" w:uiPriority="72"/>
+    <w:lsdException w:name="Colorful Grid Accent 6" w:uiPriority="73"/>
+    <w:lsdException w:name="Subtle Emphasis" w:uiPriority="19" w:qFormat="1"/>
+    <w:lsdException w:name="Intense Emphasis" w:uiPriority="21" w:qFormat="1"/>
+    <w:lsdException w:name="Subtle Reference" w:uiPriority="31" w:qFormat="1"/>
+    <w:lsdException w:name="Intense Reference" w:uiPriority="32" w:qFormat="1"/>
+    <w:lsdException w:name="Book Title" w:uiPriority="33" w:qFormat="1"/>
+    <w:lsdException w:name="Bibliography" w:semiHidden="1" w:uiPriority="37" w:unhideWhenUsed="1"/>
+    <w:lsdException w:name="TOC Heading" w:semiHidden="1" w:uiPriority="39" w:unhideWhenUsed="1" w:qFormat="1"/>
+    <w:lsdException w:name="Plain Table 1" w:uiPriority="41"/>
+    <w:lsdException w:name="Plain Table 2" w:uiPriority="42"/>
+    <w:lsdException w:name="Plain Table 3" w:uiPriority="43"/>
+    <w:lsdException w:name="Plain Table 4" w:uiPriority="44"/>
+    <w:lsdException w:name="Plain Table 5" w:uiPriority="45"/>
+    <w:lsdException w:name="Grid Table Light" w:uiPriority="40"/>
+    <w:lsdException w:name="Grid Table 1 Light" w:uiPriority="46"/>
+    <w:lsdException w:name="Grid Table 2" w:uiPriority="47"/>
+    <w:lsdException w:name="Grid Table 3" w:uiPriority="48"/>
+    <w:lsdException w:name="Grid Table 4" w:uiPriority="49"/>
+    <w:lsdException w:name="Grid Table 5 Dark" w:uiPriority="50"/>
+    <w:lsdException w:name="Grid Table 6 Colorful" w:uiPriority="51"/>
+    <w:lsdException w:name="Grid Table 7 Colorful" w:uiPriority="52"/>
+    <w:lsdException w:name="Grid Table 1 Light Accent 1" w:uiPriority="46"/>
+    <w:lsdException w:name="Grid Table 2 Accent 1" w:uiPriority="47"/>
+    <w:lsdException w:name="Grid Table 3 Accent 1" w:uiPriority="48"/>
+    <w:lsdException w:name="Grid Table 4 Accent 1" w:uiPriority="49"/>
+    <w:lsdException w:name="Grid Table 5 Dark Accent 1" w:uiPriority="50"/>
+    <w:lsdException w:name="Grid Table 6 Colorful Accent 1" w:uiPriority="51"/>
+    <w:lsdException w:name="Grid Table 7 Colorful Accent 1" w:uiPriority="52"/>
+    <w:lsdException w:name="Grid Table 1 Light Accent 2" w:uiPriority="46"/>
+    <w:lsdException w:name="Grid Table 2 Accent 2" w:uiPriority="47"/>
+    <w:lsdException w:name="Grid Table 3 Accent 2" w:uiPriority="48"/>
+    <w:lsdException w:name="Grid Table 4 Accent 2" w:uiPriority="49"/>
+    <w:lsdException w:name="Grid Table 5 Dark Accent 2" w:uiPriority="50"/>
+    <w:lsdException w:name="Grid Table 6 Colorful Accent 2" w:uiPriority="51"/>
+    <w:lsdException w:name="Grid Table 7 Colorful Accent 2" w:uiPriority="52"/>
+    <w:lsdException w:name="Grid Table 1 Light Accent 3" w:uiPriority="46"/>
+    <w:lsdException w:name="Grid Table 2 Accent 3" w:uiPriority="47"/>
+    <w:lsdException w:name="Grid Table 3 Accent 3" w:uiPriority="48"/>
+    <w:lsdException w:name="Grid Table 4 Accent 3" w:uiPriority="49"/>
+    <w:lsdException w:name="Grid Table 5 Dark Accent 3" w:uiPriority="50"/>
+    <w:lsdException w:name="Grid Table 6 Colorful Accent 3" w:uiPriority="51"/>
+    <w:lsdException w:name="Grid Table 7 Colorful Accent 3" w:uiPriority="52"/>
+    <w:lsdException w:name="Grid Table 1 Light Accent 4" w:uiPriority="46"/>
+    <w:lsdException w:name="Grid Table 2 Accent 4" w:uiPriority="47"/>
+    <w:lsdException w:name="Grid Table 3 Accent 4" w:uiPriority="48"/>
+    <w:lsdException w:name="Grid Table 4 Accent 4" w:uiPriority="49"/>
+    <w:lsdException w:name="Grid Table 5 Dark Accent 4" w:uiPriority="50"/>
+    <w:lsdException w:name="Grid Table 6 Colorful Accent 4" w:uiPriority="51"/>
+    <w:lsdException w:name="Grid Table 7 Colorful Accent 4" w:uiPriority="52"/>
+    <w:lsdException w:name="Grid Table 1 Light Accent 5" w:uiPriority="46"/>
+    <w:lsdException w:name="Grid Table 2 Accent 5" w:uiPriority="47"/>
+    <w:lsdException w:name="Grid Table 3 Accent 5" w:uiPriority="48"/>
+    <w:lsdException w:name="Grid Table 4 Accent 5" w:uiPriority="49"/>
+    <w:lsdException w:name="Grid Table 5 Dark Accent 5" w:uiPriority="50"/>
+    <w:lsdException w:name="Grid Table 6 Colorful Accent 5" w:uiPriority="51"/>
+    <w:lsdException w:name="Grid Table 7 Colorful Accent 5" w:uiPriority="52"/>
+    <w:lsdException w:name="Grid Table 1 Light Accent 6" w:uiPriority="46"/>
+    <w:lsdException w:name="Grid Table 2 Accent 6" w:uiPriority="47"/>
+    <w:lsdException w:name="Grid Table 3 Accent 6" w:uiPriority="48"/>
+    <w:lsdException w:name="Grid Table 4 Accent 6" w:uiPriority="49"/>
+    <w:lsdException w:name="Grid Table 5 Dark Accent 6" w:uiPriority="50"/>
+    <w:lsdException w:name="Grid Table 6 Colorful Accent 6" w:uiPriority="51"/>
+    <w:lsdException w:name="Grid Table 7 Colorful Accent 6" w:uiPriority="52"/>
+    <w:lsdException w:name="List Table 1 Light" w:uiPriority="46"/>
+    <w:lsdException w:name="List Table 2" w:uiPriority="47"/>
+    <w:lsdException w:name="List Table 3" w:uiPriority="48"/>
+    <w:lsdException w:name="List Table 4" w:uiPriority="49"/>
+    <w:lsdException w:name="List Table 5 Dark" w:uiPriority="50"/>
+    <w:lsdException w:name="List Table 6 Colorful" w:uiPriority="51"/>
+    <w:lsdException w:name="List Table 7 Colorful" w:uiPriority="52"/>
+    <w:lsdException w:name="List Table 1 Light Accent 1" w:uiPriority="46"/>
+    <w:lsdException w:name="List Table 2 Accent 1" w:uiPriority="47"/>
+    <w:lsdException w:name="List Table 3 Accent 1" w:uiPriority="48"/>
+    <w:lsdException w:name="List Table 4 Accent 1" w:uiPriority="49"/>
+    <w:lsdException w:name="List Table 5 Dark Accent 1" w:uiPriority="50"/>
+    <w:lsdException w:name="List Table 6 Colorful Accent 1" w:uiPriority="51"/>
+    <w:lsdException w:name="List Table 7 Colorful Accent 1" w:uiPriority="52"/>
+    <w:lsdException w:name="List Table 1 Light Accent 2" w:uiPriority="46"/>
+    <w:lsdException w:name="List Table 2 Accent 2" w:uiPriority="47"/>
+    <w:lsdException w:name="List Table 3 Accent 2" w:uiPriority="48"/>
+    <w:lsdException w:name="List Table 4 Accent 2" w:uiPriority="49"/>
+    <w:lsdException w:name="List Table 5 Dark Accent 2" w:uiPriority="50"/>
+    <w:lsdException w:name="List Table 6 Colorful Accent 2" w:uiPriority="51"/>
+    <w:lsdException w:name="List Table 7 Colorful Accent 2" w:uiPriority="52"/>
+    <w:lsdException w:name="List Table 1 Light Accent 3" w:uiPriority="46"/>
+    <w:lsdException w:name="List Table 2 Accent 3" w:uiPriority="47"/>
+    <w:lsdException w:name="List Table 3 Accent 3" w:uiPriority="48"/>
+    <w:lsdException w:name="List Table 4 Accent 3" w:uiPriority="49"/>
+    <w:lsdException w:name="List Table 5 Dark Accent 3" w:uiPriority="50"/>
+    <w:lsdException w:name="List Table 6 Colorful Accent 3" w:uiPriority="51"/>
+    <w:lsdException w:name="List Table 7 Colorful Accent 3" w:uiPriority="52"/>
+    <w:lsdException w:name="List Table 1 Light Accent 4" w:uiPriority="46"/>
+    <w:lsdException w:name="List Table 2 Accent 4" w:uiPriority="47"/>
+    <w:lsdException w:name="List Table 3 Accent 4" w:uiPriority="48"/>
+    <w:lsdException w:name="List Table 4 Accent 4" w:uiPriority="49"/>
+    <w:lsdException w:name="List Table 5 Dark Accent 4" w:uiPriority="50"/>
+    <w:lsdException w:name="List Table 6 Colorful Accent 4" w:uiPriority="51"/>
+    <w:lsdException w:name="List Table 7 Colorful Accent 4" w:uiPriority="52"/>
+    <w:lsdException w:name="List Table 1 Light Accent 5" w:uiPriority="46"/>
+    <w:lsdException w:name="List Table 2 Accent 5" w:uiPriority="47"/>
+    <w:lsdException w:name="List Table 3 Accent 5" w:uiPriority="48"/>
+    <w:lsdException w:name="List Table 4 Accent 5" w:uiPriority="49"/>
+    <w:lsdException w:name="List Table 5 Dark Accent 5" w:uiPriority="50"/>
+    <w:lsdException w:name="List Table 6 Colorful Accent 5" w:uiPriority="51"/>
+    <w:lsdException w:name="List Table 7 Colorful Accent 5" w:uiPriority="52"/>
+    <w:lsdException w:name="List Table 1 Light Accent 6" w:uiPriority="46"/>
+    <w:lsdException w:name="List Table 2 Accent 6" w:uiPriority="47"/>
+    <w:lsdException w:name="List Table 3 Accent 6" w:uiPriority="48"/>
+    <w:lsdException w:name="List Table 4 Accent 6" w:uiPriority="49"/>
+    <w:lsdException w:name="List Table 5 Dark Accent 6" w:uiPriority="50"/>
+    <w:lsdException w:name="List Table 6 Colorful Accent 6" w:uiPriority="51"/>
+    <w:lsdException w:name="List Table 7 Colorful Accent 6" w:uiPriority="52"/>
+  </w:latentStyles>
+  <w:style w:type="paragraph" w:default="1" w:styleId="Normal">
+    <w:name w:val="Normal"/>
+    <w:qFormat/>
+  </w:style>
+  <w:style w:type="character" w:default="1" w:styleId="DefaultParagraphFont">
+    <w:name w:val="Default Paragraph Font"/>
+    <w:uiPriority w:val="1"/>
+    <w:semiHidden/>
+    <w:unhideWhenUsed/>
+  </w:style>
+  <w:style w:type="table" w:default="1" w:styleId="TableNormal">
+    <w:name w:val="Normal Table"/>
+    <w:uiPriority w:val="99"/>
+    <w:semiHidden/>
+    <w:unhideWhenUsed/>
+    <w:tblPr>
+      <w:tblInd w:w="0" w:type="dxa"/>
+      <w:tblCellMar>
+        <w:top w:w="0" w:type="dxa"/>
+        <w:left w:w="108" w:type="dxa"/>
+        <w:bottom w:w="0" w:type="dxa"/>
+        <w:right w:w="108" w:type="dxa"/>
+      </w:tblCellMar>
+    </w:tblPr>
+  </w:style>
+  <w:style w:type="numbering" w:default="1" w:styleId="NoList">
+    <w:name w:val="No List"/>
+    <w:uiPriority w:val="99"/>
+    <w:semiHidden/>
+    <w:unhideWhenUsed/>
+  </w:style>
+  <w:style w:type="paragraph" w:customStyle="1" w:styleId="DFAAA14F128742F99C22F3399E5B8C8C">
+    <w:name w:val="DFAAA14F128742F99C22F3399E5B8C8C"/>
+    <w:rsid w:val="00CF5494"/>
+  </w:style>
+</w:styles>
+</file>
+
+<file path=word/glossary/webSettings.xml><?xml version="1.0" encoding="utf-8"?>
+<w:webSettings xmlns:mc="http://schemas.openxmlformats.org/markup-compatibility/2006" xmlns:r="http://schemas.openxmlformats.org/officeDocument/2006/relationships" xmlns:w="http://schemas.openxmlformats.org/wordprocessingml/2006/main" xmlns:w14="http://schemas.microsoft.com/office/word/2010/wordml" xmlns:w15="http://schemas.microsoft.com/office/word/2012/wordml" xmlns:w16se="http://schemas.microsoft.com/office/word/2015/wordml/symex" mc:Ignorable="w14 w15 w16se">
+  <w:optimizeForBrowser/>
+  <w:allowPNG/>
+</w:webSettings>
 </file>
 
 <file path=word/theme/theme1.xml><?xml version="1.0" encoding="utf-8"?>

</xml_diff>